<commit_message>
inserted Checkboxes to the Tasklist and protected it.
</commit_message>
<xml_diff>
--- a/var/Pflichtenheft.docx
+++ b/var/Pflichtenheft.docx
@@ -112,12 +112,32 @@
             </w:r>
           </w:p>
         </w:tc>
-        <w:tc>
-          <w:tcPr>
-            <w:tcW w:w="774" w:type="dxa"/>
-          </w:tcPr>
-          <w:p/>
-        </w:tc>
+        <w:sdt>
+          <w:sdtPr>
+            <w:id w:val="349297868"/>
+            <w14:checkbox>
+              <w14:checked w14:val="0"/>
+              <w14:checkedState w14:val="2612" w14:font="MS Gothic"/>
+              <w14:uncheckedState w14:val="2610" w14:font="MS Gothic"/>
+            </w14:checkbox>
+          </w:sdtPr>
+          <w:sdtEndPr/>
+          <w:sdtContent>
+            <w:tc>
+              <w:tcPr>
+                <w:tcW w:w="774" w:type="dxa"/>
+              </w:tcPr>
+              <w:p>
+                <w:r>
+                  <w:rPr>
+                    <w:rFonts w:ascii="MS Gothic" w:eastAsia="MS Gothic" w:hAnsi="MS Gothic" w:hint="eastAsia"/>
+                  </w:rPr>
+                  <w:t>☐</w:t>
+                </w:r>
+              </w:p>
+            </w:tc>
+          </w:sdtContent>
+        </w:sdt>
       </w:tr>
       <w:tr>
         <w:tc>
@@ -140,12 +160,32 @@
             </w:r>
           </w:p>
         </w:tc>
-        <w:tc>
-          <w:tcPr>
-            <w:tcW w:w="774" w:type="dxa"/>
-          </w:tcPr>
-          <w:p/>
-        </w:tc>
+        <w:sdt>
+          <w:sdtPr>
+            <w:id w:val="397487771"/>
+            <w14:checkbox>
+              <w14:checked w14:val="0"/>
+              <w14:checkedState w14:val="2612" w14:font="MS Gothic"/>
+              <w14:uncheckedState w14:val="2610" w14:font="MS Gothic"/>
+            </w14:checkbox>
+          </w:sdtPr>
+          <w:sdtEndPr/>
+          <w:sdtContent>
+            <w:tc>
+              <w:tcPr>
+                <w:tcW w:w="774" w:type="dxa"/>
+              </w:tcPr>
+              <w:p>
+                <w:r>
+                  <w:rPr>
+                    <w:rFonts w:ascii="MS Gothic" w:eastAsia="MS Gothic" w:hAnsi="MS Gothic" w:hint="eastAsia"/>
+                  </w:rPr>
+                  <w:t>☐</w:t>
+                </w:r>
+              </w:p>
+            </w:tc>
+          </w:sdtContent>
+        </w:sdt>
       </w:tr>
       <w:tr>
         <w:tc>
@@ -174,12 +214,32 @@
             </w:r>
           </w:p>
         </w:tc>
-        <w:tc>
-          <w:tcPr>
-            <w:tcW w:w="774" w:type="dxa"/>
-          </w:tcPr>
-          <w:p/>
-        </w:tc>
+        <w:sdt>
+          <w:sdtPr>
+            <w:id w:val="-14854127"/>
+            <w14:checkbox>
+              <w14:checked w14:val="0"/>
+              <w14:checkedState w14:val="2612" w14:font="MS Gothic"/>
+              <w14:uncheckedState w14:val="2610" w14:font="MS Gothic"/>
+            </w14:checkbox>
+          </w:sdtPr>
+          <w:sdtEndPr/>
+          <w:sdtContent>
+            <w:tc>
+              <w:tcPr>
+                <w:tcW w:w="774" w:type="dxa"/>
+              </w:tcPr>
+              <w:p>
+                <w:r>
+                  <w:rPr>
+                    <w:rFonts w:ascii="MS Gothic" w:eastAsia="MS Gothic" w:hAnsi="MS Gothic" w:hint="eastAsia"/>
+                  </w:rPr>
+                  <w:t>☐</w:t>
+                </w:r>
+              </w:p>
+            </w:tc>
+          </w:sdtContent>
+        </w:sdt>
       </w:tr>
       <w:tr>
         <w:tc>
@@ -202,12 +262,32 @@
             </w:r>
           </w:p>
         </w:tc>
-        <w:tc>
-          <w:tcPr>
-            <w:tcW w:w="774" w:type="dxa"/>
-          </w:tcPr>
-          <w:p/>
-        </w:tc>
+        <w:sdt>
+          <w:sdtPr>
+            <w:id w:val="978198744"/>
+            <w14:checkbox>
+              <w14:checked w14:val="0"/>
+              <w14:checkedState w14:val="2612" w14:font="MS Gothic"/>
+              <w14:uncheckedState w14:val="2610" w14:font="MS Gothic"/>
+            </w14:checkbox>
+          </w:sdtPr>
+          <w:sdtEndPr/>
+          <w:sdtContent>
+            <w:tc>
+              <w:tcPr>
+                <w:tcW w:w="774" w:type="dxa"/>
+              </w:tcPr>
+              <w:p>
+                <w:r>
+                  <w:rPr>
+                    <w:rFonts w:ascii="MS Gothic" w:eastAsia="MS Gothic" w:hAnsi="MS Gothic" w:hint="eastAsia"/>
+                  </w:rPr>
+                  <w:t>☐</w:t>
+                </w:r>
+              </w:p>
+            </w:tc>
+          </w:sdtContent>
+        </w:sdt>
       </w:tr>
       <w:tr>
         <w:tc>
@@ -242,12 +322,32 @@
             </w:r>
           </w:p>
         </w:tc>
-        <w:tc>
-          <w:tcPr>
-            <w:tcW w:w="774" w:type="dxa"/>
-          </w:tcPr>
-          <w:p/>
-        </w:tc>
+        <w:sdt>
+          <w:sdtPr>
+            <w:id w:val="2090273020"/>
+            <w14:checkbox>
+              <w14:checked w14:val="0"/>
+              <w14:checkedState w14:val="2612" w14:font="MS Gothic"/>
+              <w14:uncheckedState w14:val="2610" w14:font="MS Gothic"/>
+            </w14:checkbox>
+          </w:sdtPr>
+          <w:sdtEndPr/>
+          <w:sdtContent>
+            <w:tc>
+              <w:tcPr>
+                <w:tcW w:w="774" w:type="dxa"/>
+              </w:tcPr>
+              <w:p>
+                <w:r>
+                  <w:rPr>
+                    <w:rFonts w:ascii="MS Gothic" w:eastAsia="MS Gothic" w:hAnsi="MS Gothic" w:hint="eastAsia"/>
+                  </w:rPr>
+                  <w:t>☐</w:t>
+                </w:r>
+              </w:p>
+            </w:tc>
+          </w:sdtContent>
+        </w:sdt>
       </w:tr>
       <w:tr>
         <w:tc>
@@ -278,12 +378,32 @@
             </w:r>
           </w:p>
         </w:tc>
-        <w:tc>
-          <w:tcPr>
-            <w:tcW w:w="774" w:type="dxa"/>
-          </w:tcPr>
-          <w:p/>
-        </w:tc>
+        <w:sdt>
+          <w:sdtPr>
+            <w:id w:val="225804468"/>
+            <w14:checkbox>
+              <w14:checked w14:val="0"/>
+              <w14:checkedState w14:val="2612" w14:font="MS Gothic"/>
+              <w14:uncheckedState w14:val="2610" w14:font="MS Gothic"/>
+            </w14:checkbox>
+          </w:sdtPr>
+          <w:sdtEndPr/>
+          <w:sdtContent>
+            <w:tc>
+              <w:tcPr>
+                <w:tcW w:w="774" w:type="dxa"/>
+              </w:tcPr>
+              <w:p>
+                <w:r>
+                  <w:rPr>
+                    <w:rFonts w:ascii="MS Gothic" w:eastAsia="MS Gothic" w:hAnsi="MS Gothic" w:hint="eastAsia"/>
+                  </w:rPr>
+                  <w:t>☐</w:t>
+                </w:r>
+              </w:p>
+            </w:tc>
+          </w:sdtContent>
+        </w:sdt>
       </w:tr>
       <w:tr>
         <w:tc>
@@ -500,12 +620,32 @@
             </w:r>
           </w:p>
         </w:tc>
-        <w:tc>
-          <w:tcPr>
-            <w:tcW w:w="774" w:type="dxa"/>
-          </w:tcPr>
-          <w:p/>
-        </w:tc>
+        <w:sdt>
+          <w:sdtPr>
+            <w:id w:val="621649841"/>
+            <w14:checkbox>
+              <w14:checked w14:val="0"/>
+              <w14:checkedState w14:val="2612" w14:font="MS Gothic"/>
+              <w14:uncheckedState w14:val="2610" w14:font="MS Gothic"/>
+            </w14:checkbox>
+          </w:sdtPr>
+          <w:sdtEndPr/>
+          <w:sdtContent>
+            <w:tc>
+              <w:tcPr>
+                <w:tcW w:w="774" w:type="dxa"/>
+              </w:tcPr>
+              <w:p>
+                <w:r>
+                  <w:rPr>
+                    <w:rFonts w:ascii="MS Gothic" w:eastAsia="MS Gothic" w:hAnsi="MS Gothic" w:hint="eastAsia"/>
+                  </w:rPr>
+                  <w:t>☐</w:t>
+                </w:r>
+              </w:p>
+            </w:tc>
+          </w:sdtContent>
+        </w:sdt>
       </w:tr>
       <w:tr>
         <w:tc>
@@ -545,12 +685,32 @@
             </w:r>
           </w:p>
         </w:tc>
-        <w:tc>
-          <w:tcPr>
-            <w:tcW w:w="774" w:type="dxa"/>
-          </w:tcPr>
-          <w:p/>
-        </w:tc>
+        <w:sdt>
+          <w:sdtPr>
+            <w:id w:val="2109547006"/>
+            <w14:checkbox>
+              <w14:checked w14:val="0"/>
+              <w14:checkedState w14:val="2612" w14:font="MS Gothic"/>
+              <w14:uncheckedState w14:val="2610" w14:font="MS Gothic"/>
+            </w14:checkbox>
+          </w:sdtPr>
+          <w:sdtEndPr/>
+          <w:sdtContent>
+            <w:tc>
+              <w:tcPr>
+                <w:tcW w:w="774" w:type="dxa"/>
+              </w:tcPr>
+              <w:p>
+                <w:r>
+                  <w:rPr>
+                    <w:rFonts w:ascii="MS Gothic" w:eastAsia="MS Gothic" w:hAnsi="MS Gothic" w:hint="eastAsia"/>
+                  </w:rPr>
+                  <w:t>☐</w:t>
+                </w:r>
+              </w:p>
+            </w:tc>
+          </w:sdtContent>
+        </w:sdt>
       </w:tr>
       <w:tr>
         <w:tc>
@@ -585,12 +745,32 @@
             </w:r>
           </w:p>
         </w:tc>
-        <w:tc>
-          <w:tcPr>
-            <w:tcW w:w="774" w:type="dxa"/>
-          </w:tcPr>
-          <w:p/>
-        </w:tc>
+        <w:sdt>
+          <w:sdtPr>
+            <w:id w:val="1066151173"/>
+            <w14:checkbox>
+              <w14:checked w14:val="0"/>
+              <w14:checkedState w14:val="2612" w14:font="MS Gothic"/>
+              <w14:uncheckedState w14:val="2610" w14:font="MS Gothic"/>
+            </w14:checkbox>
+          </w:sdtPr>
+          <w:sdtEndPr/>
+          <w:sdtContent>
+            <w:tc>
+              <w:tcPr>
+                <w:tcW w:w="774" w:type="dxa"/>
+              </w:tcPr>
+              <w:p>
+                <w:r>
+                  <w:rPr>
+                    <w:rFonts w:ascii="MS Gothic" w:eastAsia="MS Gothic" w:hAnsi="MS Gothic" w:hint="eastAsia"/>
+                  </w:rPr>
+                  <w:t>☐</w:t>
+                </w:r>
+              </w:p>
+            </w:tc>
+          </w:sdtContent>
+        </w:sdt>
       </w:tr>
     </w:tbl>
     <w:p>
@@ -603,6 +783,9 @@
     </w:p>
     <w:p>
       <w:r>
+        <w:rPr>
+          <w:noProof/>
+        </w:rPr>
         <w:drawing>
           <wp:inline distT="0" distB="0" distL="0" distR="0" wp14:anchorId="42FFCCB8" wp14:editId="0DA0699A">
             <wp:extent cx="5760720" cy="1653540"/>
@@ -734,64 +917,124 @@
             </w:r>
           </w:p>
         </w:tc>
-        <w:tc>
-          <w:tcPr>
-            <w:tcW w:w="774" w:type="dxa"/>
+        <w:sdt>
+          <w:sdtPr>
+            <w:id w:val="-1645340195"/>
+            <w14:checkbox>
+              <w14:checked w14:val="0"/>
+              <w14:checkedState w14:val="2612" w14:font="MS Gothic"/>
+              <w14:uncheckedState w14:val="2610" w14:font="MS Gothic"/>
+            </w14:checkbox>
+          </w:sdtPr>
+          <w:sdtEndPr/>
+          <w:sdtContent>
+            <w:tc>
+              <w:tcPr>
+                <w:tcW w:w="774" w:type="dxa"/>
+              </w:tcPr>
+              <w:p>
+                <w:r>
+                  <w:rPr>
+                    <w:rFonts w:ascii="MS Gothic" w:eastAsia="MS Gothic" w:hAnsi="MS Gothic" w:hint="eastAsia"/>
+                  </w:rPr>
+                  <w:t>☐</w:t>
+                </w:r>
+              </w:p>
+            </w:tc>
+          </w:sdtContent>
+        </w:sdt>
+      </w:tr>
+      <w:tr>
+        <w:tc>
+          <w:tcPr>
+            <w:tcW w:w="2547" w:type="dxa"/>
+          </w:tcPr>
+          <w:p>
+            <w:r>
+              <w:t>Server-Skripts</w:t>
+            </w:r>
+          </w:p>
+        </w:tc>
+        <w:tc>
+          <w:tcPr>
+            <w:tcW w:w="6237" w:type="dxa"/>
+          </w:tcPr>
+          <w:p>
+            <w:r>
+              <w:t>1</w:t>
+            </w:r>
+          </w:p>
+        </w:tc>
+        <w:sdt>
+          <w:sdtPr>
+            <w:id w:val="247003264"/>
+            <w14:checkbox>
+              <w14:checked w14:val="0"/>
+              <w14:checkedState w14:val="2612" w14:font="MS Gothic"/>
+              <w14:uncheckedState w14:val="2610" w14:font="MS Gothic"/>
+            </w14:checkbox>
+          </w:sdtPr>
+          <w:sdtEndPr/>
+          <w:sdtContent>
+            <w:tc>
+              <w:tcPr>
+                <w:tcW w:w="774" w:type="dxa"/>
+              </w:tcPr>
+              <w:p>
+                <w:r>
+                  <w:rPr>
+                    <w:rFonts w:ascii="MS Gothic" w:eastAsia="MS Gothic" w:hAnsi="MS Gothic" w:hint="eastAsia"/>
+                  </w:rPr>
+                  <w:t>☐</w:t>
+                </w:r>
+              </w:p>
+            </w:tc>
+          </w:sdtContent>
+        </w:sdt>
+      </w:tr>
+      <w:tr>
+        <w:tc>
+          <w:tcPr>
+            <w:tcW w:w="2547" w:type="dxa"/>
+          </w:tcPr>
+          <w:p>
+            <w:r>
+              <w:t>Single Page</w:t>
+            </w:r>
+          </w:p>
+        </w:tc>
+        <w:tc>
+          <w:tcPr>
+            <w:tcW w:w="6237" w:type="dxa"/>
           </w:tcPr>
           <w:p/>
         </w:tc>
-      </w:tr>
-      <w:tr>
-        <w:tc>
-          <w:tcPr>
-            <w:tcW w:w="2547" w:type="dxa"/>
-          </w:tcPr>
-          <w:p>
-            <w:r>
-              <w:t>Server-Skripts</w:t>
-            </w:r>
-          </w:p>
-        </w:tc>
-        <w:tc>
-          <w:tcPr>
-            <w:tcW w:w="6237" w:type="dxa"/>
-          </w:tcPr>
-          <w:p>
-            <w:r>
-              <w:t>1</w:t>
-            </w:r>
-          </w:p>
-        </w:tc>
-        <w:tc>
-          <w:tcPr>
-            <w:tcW w:w="774" w:type="dxa"/>
-          </w:tcPr>
-          <w:p/>
-        </w:tc>
-      </w:tr>
-      <w:tr>
-        <w:tc>
-          <w:tcPr>
-            <w:tcW w:w="2547" w:type="dxa"/>
-          </w:tcPr>
-          <w:p>
-            <w:r>
-              <w:t>Single Page</w:t>
-            </w:r>
-          </w:p>
-        </w:tc>
-        <w:tc>
-          <w:tcPr>
-            <w:tcW w:w="6237" w:type="dxa"/>
-          </w:tcPr>
-          <w:p/>
-        </w:tc>
-        <w:tc>
-          <w:tcPr>
-            <w:tcW w:w="774" w:type="dxa"/>
-          </w:tcPr>
-          <w:p/>
-        </w:tc>
+        <w:sdt>
+          <w:sdtPr>
+            <w:id w:val="-1888942702"/>
+            <w14:checkbox>
+              <w14:checked w14:val="0"/>
+              <w14:checkedState w14:val="2612" w14:font="MS Gothic"/>
+              <w14:uncheckedState w14:val="2610" w14:font="MS Gothic"/>
+            </w14:checkbox>
+          </w:sdtPr>
+          <w:sdtEndPr/>
+          <w:sdtContent>
+            <w:tc>
+              <w:tcPr>
+                <w:tcW w:w="774" w:type="dxa"/>
+              </w:tcPr>
+              <w:p>
+                <w:r>
+                  <w:rPr>
+                    <w:rFonts w:ascii="MS Gothic" w:eastAsia="MS Gothic" w:hAnsi="MS Gothic" w:hint="eastAsia"/>
+                  </w:rPr>
+                  <w:t>☐</w:t>
+                </w:r>
+              </w:p>
+            </w:tc>
+          </w:sdtContent>
+        </w:sdt>
       </w:tr>
       <w:tr>
         <w:tc>
@@ -824,12 +1067,32 @@
             </w:r>
           </w:p>
         </w:tc>
-        <w:tc>
-          <w:tcPr>
-            <w:tcW w:w="774" w:type="dxa"/>
-          </w:tcPr>
-          <w:p/>
-        </w:tc>
+        <w:sdt>
+          <w:sdtPr>
+            <w:id w:val="-1115206659"/>
+            <w14:checkbox>
+              <w14:checked w14:val="0"/>
+              <w14:checkedState w14:val="2612" w14:font="MS Gothic"/>
+              <w14:uncheckedState w14:val="2610" w14:font="MS Gothic"/>
+            </w14:checkbox>
+          </w:sdtPr>
+          <w:sdtEndPr/>
+          <w:sdtContent>
+            <w:tc>
+              <w:tcPr>
+                <w:tcW w:w="774" w:type="dxa"/>
+              </w:tcPr>
+              <w:p>
+                <w:r>
+                  <w:rPr>
+                    <w:rFonts w:ascii="MS Gothic" w:eastAsia="MS Gothic" w:hAnsi="MS Gothic" w:hint="eastAsia"/>
+                  </w:rPr>
+                  <w:t>☐</w:t>
+                </w:r>
+              </w:p>
+            </w:tc>
+          </w:sdtContent>
+        </w:sdt>
       </w:tr>
       <w:tr>
         <w:tc>
@@ -861,12 +1124,32 @@
             </w:r>
           </w:p>
         </w:tc>
-        <w:tc>
-          <w:tcPr>
-            <w:tcW w:w="774" w:type="dxa"/>
-          </w:tcPr>
-          <w:p/>
-        </w:tc>
+        <w:sdt>
+          <w:sdtPr>
+            <w:id w:val="-1750255290"/>
+            <w14:checkbox>
+              <w14:checked w14:val="0"/>
+              <w14:checkedState w14:val="2612" w14:font="MS Gothic"/>
+              <w14:uncheckedState w14:val="2610" w14:font="MS Gothic"/>
+            </w14:checkbox>
+          </w:sdtPr>
+          <w:sdtEndPr/>
+          <w:sdtContent>
+            <w:tc>
+              <w:tcPr>
+                <w:tcW w:w="774" w:type="dxa"/>
+              </w:tcPr>
+              <w:p>
+                <w:r>
+                  <w:rPr>
+                    <w:rFonts w:ascii="MS Gothic" w:eastAsia="MS Gothic" w:hAnsi="MS Gothic" w:hint="eastAsia"/>
+                  </w:rPr>
+                  <w:t>☐</w:t>
+                </w:r>
+              </w:p>
+            </w:tc>
+          </w:sdtContent>
+        </w:sdt>
       </w:tr>
     </w:tbl>
     <w:p/>
@@ -989,12 +1272,32 @@
             </w:r>
           </w:p>
         </w:tc>
-        <w:tc>
-          <w:tcPr>
-            <w:tcW w:w="774" w:type="dxa"/>
-          </w:tcPr>
-          <w:p/>
-        </w:tc>
+        <w:sdt>
+          <w:sdtPr>
+            <w:id w:val="630829772"/>
+            <w14:checkbox>
+              <w14:checked w14:val="0"/>
+              <w14:checkedState w14:val="2612" w14:font="MS Gothic"/>
+              <w14:uncheckedState w14:val="2610" w14:font="MS Gothic"/>
+            </w14:checkbox>
+          </w:sdtPr>
+          <w:sdtEndPr/>
+          <w:sdtContent>
+            <w:tc>
+              <w:tcPr>
+                <w:tcW w:w="774" w:type="dxa"/>
+              </w:tcPr>
+              <w:p>
+                <w:r>
+                  <w:rPr>
+                    <w:rFonts w:ascii="MS Gothic" w:eastAsia="MS Gothic" w:hAnsi="MS Gothic" w:hint="eastAsia"/>
+                  </w:rPr>
+                  <w:t>☐</w:t>
+                </w:r>
+              </w:p>
+            </w:tc>
+          </w:sdtContent>
+        </w:sdt>
       </w:tr>
       <w:tr>
         <w:tc>
@@ -1017,12 +1320,32 @@
             </w:r>
           </w:p>
         </w:tc>
-        <w:tc>
-          <w:tcPr>
-            <w:tcW w:w="774" w:type="dxa"/>
-          </w:tcPr>
-          <w:p/>
-        </w:tc>
+        <w:sdt>
+          <w:sdtPr>
+            <w:id w:val="651412286"/>
+            <w14:checkbox>
+              <w14:checked w14:val="0"/>
+              <w14:checkedState w14:val="2612" w14:font="MS Gothic"/>
+              <w14:uncheckedState w14:val="2610" w14:font="MS Gothic"/>
+            </w14:checkbox>
+          </w:sdtPr>
+          <w:sdtEndPr/>
+          <w:sdtContent>
+            <w:tc>
+              <w:tcPr>
+                <w:tcW w:w="774" w:type="dxa"/>
+              </w:tcPr>
+              <w:p>
+                <w:r>
+                  <w:rPr>
+                    <w:rFonts w:ascii="MS Gothic" w:eastAsia="MS Gothic" w:hAnsi="MS Gothic" w:hint="eastAsia"/>
+                  </w:rPr>
+                  <w:t>☐</w:t>
+                </w:r>
+              </w:p>
+            </w:tc>
+          </w:sdtContent>
+        </w:sdt>
       </w:tr>
       <w:tr>
         <w:tc>
@@ -1046,24 +1369,36 @@
           </w:p>
           <w:p>
             <w:r>
-              <w:t>Min. 1 &lt;</w:t>
-            </w:r>
-            <w:proofErr w:type="spellStart"/>
-            <w:r>
-              <w:t>image</w:t>
-            </w:r>
-            <w:proofErr w:type="spellEnd"/>
-            <w:r>
-              <w:t>&gt; Element</w:t>
-            </w:r>
-          </w:p>
-        </w:tc>
-        <w:tc>
-          <w:tcPr>
-            <w:tcW w:w="774" w:type="dxa"/>
-          </w:tcPr>
-          <w:p/>
-        </w:tc>
+              <w:t>Min. 1 &lt;image&gt; Element</w:t>
+            </w:r>
+          </w:p>
+        </w:tc>
+        <w:sdt>
+          <w:sdtPr>
+            <w:id w:val="-57170404"/>
+            <w14:checkbox>
+              <w14:checked w14:val="0"/>
+              <w14:checkedState w14:val="2612" w14:font="MS Gothic"/>
+              <w14:uncheckedState w14:val="2610" w14:font="MS Gothic"/>
+            </w14:checkbox>
+          </w:sdtPr>
+          <w:sdtEndPr/>
+          <w:sdtContent>
+            <w:tc>
+              <w:tcPr>
+                <w:tcW w:w="774" w:type="dxa"/>
+              </w:tcPr>
+              <w:p>
+                <w:r>
+                  <w:rPr>
+                    <w:rFonts w:ascii="MS Gothic" w:eastAsia="MS Gothic" w:hAnsi="MS Gothic" w:hint="eastAsia"/>
+                  </w:rPr>
+                  <w:t>☐</w:t>
+                </w:r>
+              </w:p>
+            </w:tc>
+          </w:sdtContent>
+        </w:sdt>
       </w:tr>
       <w:tr>
         <w:tc>
@@ -1082,24 +1417,36 @@
           </w:tcPr>
           <w:p>
             <w:r>
-              <w:t>Min. 3 &lt;</w:t>
-            </w:r>
-            <w:proofErr w:type="spellStart"/>
-            <w:r>
-              <w:t>input</w:t>
-            </w:r>
-            <w:proofErr w:type="spellEnd"/>
-            <w:r>
-              <w:t>&gt; Elemente</w:t>
-            </w:r>
-          </w:p>
-        </w:tc>
-        <w:tc>
-          <w:tcPr>
-            <w:tcW w:w="774" w:type="dxa"/>
-          </w:tcPr>
-          <w:p/>
-        </w:tc>
+              <w:t>Min. 3 &lt;input&gt; Elemente</w:t>
+            </w:r>
+          </w:p>
+        </w:tc>
+        <w:sdt>
+          <w:sdtPr>
+            <w:id w:val="-318275213"/>
+            <w14:checkbox>
+              <w14:checked w14:val="0"/>
+              <w14:checkedState w14:val="2612" w14:font="MS Gothic"/>
+              <w14:uncheckedState w14:val="2610" w14:font="MS Gothic"/>
+            </w14:checkbox>
+          </w:sdtPr>
+          <w:sdtEndPr/>
+          <w:sdtContent>
+            <w:tc>
+              <w:tcPr>
+                <w:tcW w:w="774" w:type="dxa"/>
+              </w:tcPr>
+              <w:p>
+                <w:r>
+                  <w:rPr>
+                    <w:rFonts w:ascii="MS Gothic" w:eastAsia="MS Gothic" w:hAnsi="MS Gothic" w:hint="eastAsia"/>
+                  </w:rPr>
+                  <w:t>☐</w:t>
+                </w:r>
+              </w:p>
+            </w:tc>
+          </w:sdtContent>
+        </w:sdt>
       </w:tr>
       <w:tr>
         <w:tc>
@@ -1130,12 +1477,32 @@
             </w:r>
           </w:p>
         </w:tc>
-        <w:tc>
-          <w:tcPr>
-            <w:tcW w:w="774" w:type="dxa"/>
-          </w:tcPr>
-          <w:p/>
-        </w:tc>
+        <w:sdt>
+          <w:sdtPr>
+            <w:id w:val="824246309"/>
+            <w14:checkbox>
+              <w14:checked w14:val="0"/>
+              <w14:checkedState w14:val="2612" w14:font="MS Gothic"/>
+              <w14:uncheckedState w14:val="2610" w14:font="MS Gothic"/>
+            </w14:checkbox>
+          </w:sdtPr>
+          <w:sdtEndPr/>
+          <w:sdtContent>
+            <w:tc>
+              <w:tcPr>
+                <w:tcW w:w="774" w:type="dxa"/>
+              </w:tcPr>
+              <w:p>
+                <w:r>
+                  <w:rPr>
+                    <w:rFonts w:ascii="MS Gothic" w:eastAsia="MS Gothic" w:hAnsi="MS Gothic" w:hint="eastAsia"/>
+                  </w:rPr>
+                  <w:t>☐</w:t>
+                </w:r>
+              </w:p>
+            </w:tc>
+          </w:sdtContent>
+        </w:sdt>
       </w:tr>
       <w:tr>
         <w:tc>
@@ -1153,13 +1520,8 @@
             <w:tcW w:w="6237" w:type="dxa"/>
           </w:tcPr>
           <w:p>
-            <w:proofErr w:type="spellStart"/>
-            <w:r>
-              <w:t>Submit</w:t>
-            </w:r>
-            <w:proofErr w:type="spellEnd"/>
-            <w:r>
-              <w:t xml:space="preserve"> ruft PHP auf.</w:t>
+            <w:r>
+              <w:t>Submit ruft PHP auf.</w:t>
             </w:r>
           </w:p>
           <w:p>
@@ -1168,12 +1530,32 @@
             </w:r>
           </w:p>
         </w:tc>
-        <w:tc>
-          <w:tcPr>
-            <w:tcW w:w="774" w:type="dxa"/>
-          </w:tcPr>
-          <w:p/>
-        </w:tc>
+        <w:sdt>
+          <w:sdtPr>
+            <w:id w:val="773992034"/>
+            <w14:checkbox>
+              <w14:checked w14:val="0"/>
+              <w14:checkedState w14:val="2612" w14:font="MS Gothic"/>
+              <w14:uncheckedState w14:val="2610" w14:font="MS Gothic"/>
+            </w14:checkbox>
+          </w:sdtPr>
+          <w:sdtEndPr/>
+          <w:sdtContent>
+            <w:tc>
+              <w:tcPr>
+                <w:tcW w:w="774" w:type="dxa"/>
+              </w:tcPr>
+              <w:p>
+                <w:r>
+                  <w:rPr>
+                    <w:rFonts w:ascii="MS Gothic" w:eastAsia="MS Gothic" w:hAnsi="MS Gothic" w:hint="eastAsia"/>
+                  </w:rPr>
+                  <w:t>☐</w:t>
+                </w:r>
+              </w:p>
+            </w:tc>
+          </w:sdtContent>
+        </w:sdt>
       </w:tr>
       <w:tr>
         <w:tc>
@@ -1196,12 +1578,32 @@
             </w:r>
           </w:p>
         </w:tc>
-        <w:tc>
-          <w:tcPr>
-            <w:tcW w:w="774" w:type="dxa"/>
-          </w:tcPr>
-          <w:p/>
-        </w:tc>
+        <w:sdt>
+          <w:sdtPr>
+            <w:id w:val="323634464"/>
+            <w14:checkbox>
+              <w14:checked w14:val="0"/>
+              <w14:checkedState w14:val="2612" w14:font="MS Gothic"/>
+              <w14:uncheckedState w14:val="2610" w14:font="MS Gothic"/>
+            </w14:checkbox>
+          </w:sdtPr>
+          <w:sdtEndPr/>
+          <w:sdtContent>
+            <w:tc>
+              <w:tcPr>
+                <w:tcW w:w="774" w:type="dxa"/>
+              </w:tcPr>
+              <w:p>
+                <w:r>
+                  <w:rPr>
+                    <w:rFonts w:ascii="MS Gothic" w:eastAsia="MS Gothic" w:hAnsi="MS Gothic" w:hint="eastAsia"/>
+                  </w:rPr>
+                  <w:t>☐</w:t>
+                </w:r>
+              </w:p>
+            </w:tc>
+          </w:sdtContent>
+        </w:sdt>
       </w:tr>
       <w:tr>
         <w:tc>
@@ -1224,12 +1626,32 @@
             </w:r>
           </w:p>
         </w:tc>
-        <w:tc>
-          <w:tcPr>
-            <w:tcW w:w="774" w:type="dxa"/>
-          </w:tcPr>
-          <w:p/>
-        </w:tc>
+        <w:sdt>
+          <w:sdtPr>
+            <w:id w:val="-604733946"/>
+            <w14:checkbox>
+              <w14:checked w14:val="0"/>
+              <w14:checkedState w14:val="2612" w14:font="MS Gothic"/>
+              <w14:uncheckedState w14:val="2610" w14:font="MS Gothic"/>
+            </w14:checkbox>
+          </w:sdtPr>
+          <w:sdtEndPr/>
+          <w:sdtContent>
+            <w:tc>
+              <w:tcPr>
+                <w:tcW w:w="774" w:type="dxa"/>
+              </w:tcPr>
+              <w:p>
+                <w:r>
+                  <w:rPr>
+                    <w:rFonts w:ascii="MS Gothic" w:eastAsia="MS Gothic" w:hAnsi="MS Gothic" w:hint="eastAsia"/>
+                  </w:rPr>
+                  <w:t>☐</w:t>
+                </w:r>
+              </w:p>
+            </w:tc>
+          </w:sdtContent>
+        </w:sdt>
       </w:tr>
       <w:tr>
         <w:tc>
@@ -1253,46 +1675,42 @@
           </w:p>
           <w:p>
             <w:r>
-              <w:t>&lt;</w:t>
-            </w:r>
-            <w:proofErr w:type="spellStart"/>
-            <w:r>
-              <w:t>header</w:t>
-            </w:r>
-            <w:proofErr w:type="spellEnd"/>
-            <w:r>
-              <w:t xml:space="preserve">&gt;, </w:t>
-            </w:r>
-            <w:r>
-              <w:t>&lt;</w:t>
-            </w:r>
-            <w:proofErr w:type="spellStart"/>
-            <w:r>
-              <w:t>nav</w:t>
-            </w:r>
-            <w:proofErr w:type="spellEnd"/>
-            <w:r>
-              <w:t xml:space="preserve">&gt;, </w:t>
-            </w:r>
-            <w:r>
-              <w:t>&lt;</w:t>
-            </w:r>
-            <w:proofErr w:type="spellStart"/>
-            <w:r>
-              <w:t>section</w:t>
-            </w:r>
-            <w:proofErr w:type="spellEnd"/>
-            <w:r>
-              <w:t>&gt;…</w:t>
-            </w:r>
-          </w:p>
-        </w:tc>
-        <w:tc>
-          <w:tcPr>
-            <w:tcW w:w="774" w:type="dxa"/>
-          </w:tcPr>
-          <w:p/>
-        </w:tc>
+              <w:t xml:space="preserve">&lt;header&gt;, </w:t>
+            </w:r>
+            <w:r>
+              <w:t xml:space="preserve">&lt;nav&gt;, </w:t>
+            </w:r>
+            <w:r>
+              <w:t>&lt;section&gt;…</w:t>
+            </w:r>
+          </w:p>
+        </w:tc>
+        <w:sdt>
+          <w:sdtPr>
+            <w:id w:val="1069312811"/>
+            <w14:checkbox>
+              <w14:checked w14:val="0"/>
+              <w14:checkedState w14:val="2612" w14:font="MS Gothic"/>
+              <w14:uncheckedState w14:val="2610" w14:font="MS Gothic"/>
+            </w14:checkbox>
+          </w:sdtPr>
+          <w:sdtEndPr/>
+          <w:sdtContent>
+            <w:tc>
+              <w:tcPr>
+                <w:tcW w:w="774" w:type="dxa"/>
+              </w:tcPr>
+              <w:p>
+                <w:r>
+                  <w:rPr>
+                    <w:rFonts w:ascii="MS Gothic" w:eastAsia="MS Gothic" w:hAnsi="MS Gothic" w:hint="eastAsia"/>
+                  </w:rPr>
+                  <w:t>☐</w:t>
+                </w:r>
+              </w:p>
+            </w:tc>
+          </w:sdtContent>
+        </w:sdt>
       </w:tr>
     </w:tbl>
     <w:p>
@@ -1397,12 +1815,32 @@
             </w:r>
           </w:p>
         </w:tc>
-        <w:tc>
-          <w:tcPr>
-            <w:tcW w:w="774" w:type="dxa"/>
-          </w:tcPr>
-          <w:p/>
-        </w:tc>
+        <w:sdt>
+          <w:sdtPr>
+            <w:id w:val="-946546987"/>
+            <w14:checkbox>
+              <w14:checked w14:val="0"/>
+              <w14:checkedState w14:val="2612" w14:font="MS Gothic"/>
+              <w14:uncheckedState w14:val="2610" w14:font="MS Gothic"/>
+            </w14:checkbox>
+          </w:sdtPr>
+          <w:sdtEndPr/>
+          <w:sdtContent>
+            <w:tc>
+              <w:tcPr>
+                <w:tcW w:w="774" w:type="dxa"/>
+              </w:tcPr>
+              <w:p>
+                <w:r>
+                  <w:rPr>
+                    <w:rFonts w:ascii="MS Gothic" w:eastAsia="MS Gothic" w:hAnsi="MS Gothic" w:hint="eastAsia"/>
+                  </w:rPr>
+                  <w:t>☐</w:t>
+                </w:r>
+              </w:p>
+            </w:tc>
+          </w:sdtContent>
+        </w:sdt>
       </w:tr>
       <w:tr>
         <w:tc>
@@ -1424,38 +1862,12 @@
               <w:t>4 verschiedene</w:t>
             </w:r>
             <w:r>
-              <w:t xml:space="preserve"> </w:t>
-            </w:r>
-            <w:proofErr w:type="spellStart"/>
-            <w:r>
-              <w:t>z.b.</w:t>
-            </w:r>
-            <w:proofErr w:type="spellEnd"/>
-            <w:r>
-              <w:t xml:space="preserve"> </w:t>
-            </w:r>
-            <w:proofErr w:type="spellStart"/>
-            <w:r>
-              <w:t>id</w:t>
-            </w:r>
-            <w:proofErr w:type="spellEnd"/>
-            <w:r>
-              <w:t xml:space="preserve">, </w:t>
-            </w:r>
-            <w:proofErr w:type="spellStart"/>
-            <w:r>
-              <w:t>kombinator</w:t>
-            </w:r>
-            <w:proofErr w:type="spellEnd"/>
-            <w:r>
-              <w:t xml:space="preserve">, tag, </w:t>
-            </w:r>
-            <w:proofErr w:type="spellStart"/>
+              <w:t xml:space="preserve"> z.b. id, kombinator, tag, </w:t>
+            </w:r>
             <w:proofErr w:type="gramStart"/>
             <w:r>
               <w:t>class</w:t>
             </w:r>
-            <w:proofErr w:type="spellEnd"/>
             <w:r>
               <w:t>,…</w:t>
             </w:r>
@@ -1465,12 +1877,32 @@
             </w:r>
           </w:p>
         </w:tc>
-        <w:tc>
-          <w:tcPr>
-            <w:tcW w:w="774" w:type="dxa"/>
-          </w:tcPr>
-          <w:p/>
-        </w:tc>
+        <w:sdt>
+          <w:sdtPr>
+            <w:id w:val="1594509931"/>
+            <w14:checkbox>
+              <w14:checked w14:val="0"/>
+              <w14:checkedState w14:val="2612" w14:font="MS Gothic"/>
+              <w14:uncheckedState w14:val="2610" w14:font="MS Gothic"/>
+            </w14:checkbox>
+          </w:sdtPr>
+          <w:sdtEndPr/>
+          <w:sdtContent>
+            <w:tc>
+              <w:tcPr>
+                <w:tcW w:w="774" w:type="dxa"/>
+              </w:tcPr>
+              <w:p>
+                <w:r>
+                  <w:rPr>
+                    <w:rFonts w:ascii="MS Gothic" w:eastAsia="MS Gothic" w:hAnsi="MS Gothic" w:hint="eastAsia"/>
+                  </w:rPr>
+                  <w:t>☐</w:t>
+                </w:r>
+              </w:p>
+            </w:tc>
+          </w:sdtContent>
+        </w:sdt>
       </w:tr>
       <w:tr>
         <w:tc>
@@ -1499,12 +1931,32 @@
             </w:r>
           </w:p>
         </w:tc>
-        <w:tc>
-          <w:tcPr>
-            <w:tcW w:w="774" w:type="dxa"/>
-          </w:tcPr>
-          <w:p/>
-        </w:tc>
+        <w:sdt>
+          <w:sdtPr>
+            <w:id w:val="-1596701435"/>
+            <w14:checkbox>
+              <w14:checked w14:val="0"/>
+              <w14:checkedState w14:val="2612" w14:font="MS Gothic"/>
+              <w14:uncheckedState w14:val="2610" w14:font="MS Gothic"/>
+            </w14:checkbox>
+          </w:sdtPr>
+          <w:sdtEndPr/>
+          <w:sdtContent>
+            <w:tc>
+              <w:tcPr>
+                <w:tcW w:w="774" w:type="dxa"/>
+              </w:tcPr>
+              <w:p>
+                <w:r>
+                  <w:rPr>
+                    <w:rFonts w:ascii="MS Gothic" w:eastAsia="MS Gothic" w:hAnsi="MS Gothic" w:hint="eastAsia"/>
+                  </w:rPr>
+                  <w:t>☐</w:t>
+                </w:r>
+              </w:p>
+            </w:tc>
+          </w:sdtContent>
+        </w:sdt>
       </w:tr>
       <w:tr>
         <w:tc>
@@ -1527,12 +1979,32 @@
             </w:r>
           </w:p>
         </w:tc>
-        <w:tc>
-          <w:tcPr>
-            <w:tcW w:w="774" w:type="dxa"/>
-          </w:tcPr>
-          <w:p/>
-        </w:tc>
+        <w:sdt>
+          <w:sdtPr>
+            <w:id w:val="1466703669"/>
+            <w14:checkbox>
+              <w14:checked w14:val="0"/>
+              <w14:checkedState w14:val="2612" w14:font="MS Gothic"/>
+              <w14:uncheckedState w14:val="2610" w14:font="MS Gothic"/>
+            </w14:checkbox>
+          </w:sdtPr>
+          <w:sdtEndPr/>
+          <w:sdtContent>
+            <w:tc>
+              <w:tcPr>
+                <w:tcW w:w="774" w:type="dxa"/>
+              </w:tcPr>
+              <w:p>
+                <w:r>
+                  <w:rPr>
+                    <w:rFonts w:ascii="MS Gothic" w:eastAsia="MS Gothic" w:hAnsi="MS Gothic" w:hint="eastAsia"/>
+                  </w:rPr>
+                  <w:t>☐</w:t>
+                </w:r>
+              </w:p>
+            </w:tc>
+          </w:sdtContent>
+        </w:sdt>
       </w:tr>
       <w:tr>
         <w:tc>
@@ -1561,12 +2033,32 @@
             </w:r>
           </w:p>
         </w:tc>
-        <w:tc>
-          <w:tcPr>
-            <w:tcW w:w="774" w:type="dxa"/>
-          </w:tcPr>
-          <w:p/>
-        </w:tc>
+        <w:sdt>
+          <w:sdtPr>
+            <w:id w:val="-1324353516"/>
+            <w14:checkbox>
+              <w14:checked w14:val="0"/>
+              <w14:checkedState w14:val="2612" w14:font="MS Gothic"/>
+              <w14:uncheckedState w14:val="2610" w14:font="MS Gothic"/>
+            </w14:checkbox>
+          </w:sdtPr>
+          <w:sdtEndPr/>
+          <w:sdtContent>
+            <w:tc>
+              <w:tcPr>
+                <w:tcW w:w="774" w:type="dxa"/>
+              </w:tcPr>
+              <w:p>
+                <w:r>
+                  <w:rPr>
+                    <w:rFonts w:ascii="MS Gothic" w:eastAsia="MS Gothic" w:hAnsi="MS Gothic" w:hint="eastAsia"/>
+                  </w:rPr>
+                  <w:t>☐</w:t>
+                </w:r>
+              </w:p>
+            </w:tc>
+          </w:sdtContent>
+        </w:sdt>
       </w:tr>
       <w:tr>
         <w:tc>
@@ -1595,12 +2087,32 @@
             </w:r>
           </w:p>
         </w:tc>
-        <w:tc>
-          <w:tcPr>
-            <w:tcW w:w="774" w:type="dxa"/>
-          </w:tcPr>
-          <w:p/>
-        </w:tc>
+        <w:sdt>
+          <w:sdtPr>
+            <w:id w:val="-2061236043"/>
+            <w14:checkbox>
+              <w14:checked w14:val="0"/>
+              <w14:checkedState w14:val="2612" w14:font="MS Gothic"/>
+              <w14:uncheckedState w14:val="2610" w14:font="MS Gothic"/>
+            </w14:checkbox>
+          </w:sdtPr>
+          <w:sdtEndPr/>
+          <w:sdtContent>
+            <w:tc>
+              <w:tcPr>
+                <w:tcW w:w="774" w:type="dxa"/>
+              </w:tcPr>
+              <w:p>
+                <w:r>
+                  <w:rPr>
+                    <w:rFonts w:ascii="MS Gothic" w:eastAsia="MS Gothic" w:hAnsi="MS Gothic" w:hint="eastAsia"/>
+                  </w:rPr>
+                  <w:t>☐</w:t>
+                </w:r>
+              </w:p>
+            </w:tc>
+          </w:sdtContent>
+        </w:sdt>
       </w:tr>
       <w:tr>
         <w:tc>
@@ -1623,12 +2135,32 @@
             </w:r>
           </w:p>
         </w:tc>
-        <w:tc>
-          <w:tcPr>
-            <w:tcW w:w="774" w:type="dxa"/>
-          </w:tcPr>
-          <w:p/>
-        </w:tc>
+        <w:sdt>
+          <w:sdtPr>
+            <w:id w:val="-1854106800"/>
+            <w14:checkbox>
+              <w14:checked w14:val="0"/>
+              <w14:checkedState w14:val="2612" w14:font="MS Gothic"/>
+              <w14:uncheckedState w14:val="2610" w14:font="MS Gothic"/>
+            </w14:checkbox>
+          </w:sdtPr>
+          <w:sdtEndPr/>
+          <w:sdtContent>
+            <w:tc>
+              <w:tcPr>
+                <w:tcW w:w="774" w:type="dxa"/>
+              </w:tcPr>
+              <w:p>
+                <w:r>
+                  <w:rPr>
+                    <w:rFonts w:ascii="MS Gothic" w:eastAsia="MS Gothic" w:hAnsi="MS Gothic" w:hint="eastAsia"/>
+                  </w:rPr>
+                  <w:t>☐</w:t>
+                </w:r>
+              </w:p>
+            </w:tc>
+          </w:sdtContent>
+        </w:sdt>
       </w:tr>
       <w:tr>
         <w:tc>
@@ -1662,173 +2194,85 @@
                 <w:sz w:val="20"/>
                 <w:szCs w:val="20"/>
               </w:rPr>
-              <w:t>&lt;</w:t>
-            </w:r>
-            <w:proofErr w:type="spellStart"/>
-            <w:r>
-              <w:rPr>
-                <w:rFonts w:ascii="Consolas" w:hAnsi="Consolas"/>
-                <w:sz w:val="20"/>
-                <w:szCs w:val="20"/>
-              </w:rPr>
-              <w:t>meta</w:t>
-            </w:r>
-            <w:proofErr w:type="spellEnd"/>
-            <w:r>
-              <w:rPr>
-                <w:rFonts w:ascii="Consolas" w:hAnsi="Consolas"/>
-                <w:sz w:val="20"/>
-                <w:szCs w:val="20"/>
-              </w:rPr>
-              <w:t xml:space="preserve"> </w:t>
-            </w:r>
-            <w:proofErr w:type="spellStart"/>
-            <w:r>
-              <w:rPr>
-                <w:rFonts w:ascii="Consolas" w:hAnsi="Consolas"/>
-                <w:sz w:val="20"/>
-                <w:szCs w:val="20"/>
-              </w:rPr>
-              <w:t>name</w:t>
-            </w:r>
-            <w:proofErr w:type="spellEnd"/>
-            <w:r>
-              <w:rPr>
-                <w:rFonts w:ascii="Consolas" w:hAnsi="Consolas"/>
-                <w:sz w:val="20"/>
-                <w:szCs w:val="20"/>
-              </w:rPr>
-              <w:t>="</w:t>
-            </w:r>
-            <w:proofErr w:type="spellStart"/>
-            <w:r>
-              <w:rPr>
-                <w:rFonts w:ascii="Consolas" w:hAnsi="Consolas"/>
-                <w:sz w:val="20"/>
-                <w:szCs w:val="20"/>
-              </w:rPr>
-              <w:t>viewport</w:t>
-            </w:r>
-            <w:proofErr w:type="spellEnd"/>
-            <w:r>
-              <w:rPr>
-                <w:rFonts w:ascii="Consolas" w:hAnsi="Consolas"/>
-                <w:sz w:val="20"/>
-                <w:szCs w:val="20"/>
-              </w:rPr>
-              <w:t xml:space="preserve">" </w:t>
-            </w:r>
-            <w:proofErr w:type="spellStart"/>
-            <w:r>
-              <w:rPr>
-                <w:rFonts w:ascii="Consolas" w:hAnsi="Consolas"/>
-                <w:sz w:val="20"/>
-                <w:szCs w:val="20"/>
-              </w:rPr>
-              <w:t>content</w:t>
-            </w:r>
-            <w:proofErr w:type="spellEnd"/>
-            <w:r>
-              <w:rPr>
-                <w:rFonts w:ascii="Consolas" w:hAnsi="Consolas"/>
-                <w:sz w:val="20"/>
-                <w:szCs w:val="20"/>
-              </w:rPr>
-              <w:t>="</w:t>
-            </w:r>
-            <w:proofErr w:type="spellStart"/>
-            <w:r>
-              <w:rPr>
-                <w:rFonts w:ascii="Consolas" w:hAnsi="Consolas"/>
-                <w:sz w:val="20"/>
-                <w:szCs w:val="20"/>
-              </w:rPr>
-              <w:t>width</w:t>
-            </w:r>
-            <w:proofErr w:type="spellEnd"/>
-            <w:r>
-              <w:rPr>
-                <w:rFonts w:ascii="Consolas" w:hAnsi="Consolas"/>
-                <w:sz w:val="20"/>
-                <w:szCs w:val="20"/>
-              </w:rPr>
-              <w:t>=</w:t>
-            </w:r>
-            <w:proofErr w:type="spellStart"/>
-            <w:r>
-              <w:rPr>
-                <w:rFonts w:ascii="Consolas" w:hAnsi="Consolas"/>
-                <w:sz w:val="20"/>
-                <w:szCs w:val="20"/>
-              </w:rPr>
-              <w:t>device-width</w:t>
-            </w:r>
-            <w:proofErr w:type="spellEnd"/>
-            <w:r>
-              <w:rPr>
-                <w:rFonts w:ascii="Consolas" w:hAnsi="Consolas"/>
-                <w:sz w:val="20"/>
-                <w:szCs w:val="20"/>
-              </w:rPr>
-              <w:t>, initial-</w:t>
-            </w:r>
-            <w:proofErr w:type="spellStart"/>
-            <w:r>
-              <w:rPr>
-                <w:rFonts w:ascii="Consolas" w:hAnsi="Consolas"/>
-                <w:sz w:val="20"/>
-                <w:szCs w:val="20"/>
-              </w:rPr>
-              <w:t>scale</w:t>
-            </w:r>
-            <w:proofErr w:type="spellEnd"/>
-            <w:r>
-              <w:rPr>
-                <w:rFonts w:ascii="Consolas" w:hAnsi="Consolas"/>
-                <w:sz w:val="20"/>
-                <w:szCs w:val="20"/>
-              </w:rPr>
-              <w:t>=1.0"&gt;</w:t>
-            </w:r>
-          </w:p>
-        </w:tc>
-        <w:tc>
-          <w:tcPr>
-            <w:tcW w:w="774" w:type="dxa"/>
+              <w:t>&lt;meta name="viewport" content="width=device-width, initial-scale=1.0"&gt;</w:t>
+            </w:r>
+          </w:p>
+        </w:tc>
+        <w:sdt>
+          <w:sdtPr>
+            <w:id w:val="-1826965276"/>
+            <w14:checkbox>
+              <w14:checked w14:val="1"/>
+              <w14:checkedState w14:val="2612" w14:font="MS Gothic"/>
+              <w14:uncheckedState w14:val="2610" w14:font="MS Gothic"/>
+            </w14:checkbox>
+          </w:sdtPr>
+          <w:sdtEndPr/>
+          <w:sdtContent>
+            <w:tc>
+              <w:tcPr>
+                <w:tcW w:w="774" w:type="dxa"/>
+              </w:tcPr>
+              <w:p>
+                <w:r>
+                  <w:rPr>
+                    <w:rFonts w:ascii="MS Gothic" w:eastAsia="MS Gothic" w:hAnsi="MS Gothic" w:hint="eastAsia"/>
+                  </w:rPr>
+                  <w:t>☒</w:t>
+                </w:r>
+              </w:p>
+            </w:tc>
+          </w:sdtContent>
+        </w:sdt>
+      </w:tr>
+      <w:tr>
+        <w:tc>
+          <w:tcPr>
+            <w:tcW w:w="2547" w:type="dxa"/>
           </w:tcPr>
           <w:p/>
         </w:tc>
-      </w:tr>
-      <w:tr>
-        <w:tc>
-          <w:tcPr>
-            <w:tcW w:w="2547" w:type="dxa"/>
+        <w:tc>
+          <w:tcPr>
+            <w:tcW w:w="6237" w:type="dxa"/>
           </w:tcPr>
           <w:p/>
         </w:tc>
-        <w:tc>
-          <w:tcPr>
-            <w:tcW w:w="6237" w:type="dxa"/>
-          </w:tcPr>
-          <w:p/>
-        </w:tc>
-        <w:tc>
-          <w:tcPr>
-            <w:tcW w:w="774" w:type="dxa"/>
-          </w:tcPr>
-          <w:p/>
-        </w:tc>
+        <w:sdt>
+          <w:sdtPr>
+            <w:id w:val="1529293938"/>
+            <w14:checkbox>
+              <w14:checked w14:val="0"/>
+              <w14:checkedState w14:val="2612" w14:font="MS Gothic"/>
+              <w14:uncheckedState w14:val="2610" w14:font="MS Gothic"/>
+            </w14:checkbox>
+          </w:sdtPr>
+          <w:sdtEndPr/>
+          <w:sdtContent>
+            <w:tc>
+              <w:tcPr>
+                <w:tcW w:w="774" w:type="dxa"/>
+              </w:tcPr>
+              <w:p>
+                <w:r>
+                  <w:rPr>
+                    <w:rFonts w:ascii="MS Gothic" w:eastAsia="MS Gothic" w:hAnsi="MS Gothic" w:hint="eastAsia"/>
+                  </w:rPr>
+                  <w:t>☐</w:t>
+                </w:r>
+              </w:p>
+            </w:tc>
+          </w:sdtContent>
+        </w:sdt>
       </w:tr>
     </w:tbl>
     <w:p>
       <w:pPr>
         <w:pStyle w:val="berschrift2"/>
       </w:pPr>
-      <w:proofErr w:type="spellStart"/>
       <w:r>
         <w:t>Javascript</w:t>
       </w:r>
-      <w:proofErr w:type="spellEnd"/>
     </w:p>
     <w:tbl>
       <w:tblPr>
@@ -1920,36 +2364,12 @@
           </w:tcPr>
           <w:p>
             <w:r>
-              <w:t xml:space="preserve">Min. 1 (oder mehrere) </w:t>
-            </w:r>
-            <w:proofErr w:type="spellStart"/>
-            <w:r>
-              <w:t>input</w:t>
-            </w:r>
-            <w:proofErr w:type="spellEnd"/>
-            <w:r>
-              <w:t xml:space="preserve"> Elemente überprüfen.</w:t>
-            </w:r>
-          </w:p>
-          <w:p>
-            <w:r>
-              <w:t>Es darf keine HTML-Alternative geben (</w:t>
-            </w:r>
-            <w:proofErr w:type="spellStart"/>
-            <w:r>
-              <w:t>z.b.</w:t>
-            </w:r>
-            <w:proofErr w:type="spellEnd"/>
-            <w:r>
-              <w:t xml:space="preserve"> </w:t>
-            </w:r>
-            <w:proofErr w:type="spellStart"/>
-            <w:r>
-              <w:t>required</w:t>
-            </w:r>
-            <w:proofErr w:type="spellEnd"/>
-            <w:r>
-              <w:t xml:space="preserve"> geht nicht)</w:t>
+              <w:t>Min. 1 (oder mehrere) input Elemente überprüfen.</w:t>
+            </w:r>
+          </w:p>
+          <w:p>
+            <w:r>
+              <w:t>Es darf keine HTML-Alternative geben (z.b. required geht nicht)</w:t>
             </w:r>
           </w:p>
           <w:p>
@@ -1968,52 +2388,112 @@
             </w:r>
           </w:p>
         </w:tc>
-        <w:tc>
-          <w:tcPr>
-            <w:tcW w:w="774" w:type="dxa"/>
+        <w:sdt>
+          <w:sdtPr>
+            <w:id w:val="-1470972060"/>
+            <w14:checkbox>
+              <w14:checked w14:val="0"/>
+              <w14:checkedState w14:val="2612" w14:font="MS Gothic"/>
+              <w14:uncheckedState w14:val="2610" w14:font="MS Gothic"/>
+            </w14:checkbox>
+          </w:sdtPr>
+          <w:sdtEndPr/>
+          <w:sdtContent>
+            <w:tc>
+              <w:tcPr>
+                <w:tcW w:w="774" w:type="dxa"/>
+              </w:tcPr>
+              <w:p>
+                <w:r>
+                  <w:rPr>
+                    <w:rFonts w:ascii="MS Gothic" w:eastAsia="MS Gothic" w:hAnsi="MS Gothic" w:hint="eastAsia"/>
+                  </w:rPr>
+                  <w:t>☐</w:t>
+                </w:r>
+              </w:p>
+            </w:tc>
+          </w:sdtContent>
+        </w:sdt>
+      </w:tr>
+      <w:tr>
+        <w:tc>
+          <w:tcPr>
+            <w:tcW w:w="2547" w:type="dxa"/>
           </w:tcPr>
           <w:p/>
         </w:tc>
-      </w:tr>
-      <w:tr>
-        <w:tc>
-          <w:tcPr>
-            <w:tcW w:w="2547" w:type="dxa"/>
+        <w:tc>
+          <w:tcPr>
+            <w:tcW w:w="6237" w:type="dxa"/>
           </w:tcPr>
           <w:p/>
         </w:tc>
-        <w:tc>
-          <w:tcPr>
-            <w:tcW w:w="6237" w:type="dxa"/>
+        <w:sdt>
+          <w:sdtPr>
+            <w:id w:val="549350219"/>
+            <w14:checkbox>
+              <w14:checked w14:val="0"/>
+              <w14:checkedState w14:val="2612" w14:font="MS Gothic"/>
+              <w14:uncheckedState w14:val="2610" w14:font="MS Gothic"/>
+            </w14:checkbox>
+          </w:sdtPr>
+          <w:sdtEndPr/>
+          <w:sdtContent>
+            <w:tc>
+              <w:tcPr>
+                <w:tcW w:w="774" w:type="dxa"/>
+              </w:tcPr>
+              <w:p>
+                <w:r>
+                  <w:rPr>
+                    <w:rFonts w:ascii="MS Gothic" w:eastAsia="MS Gothic" w:hAnsi="MS Gothic" w:hint="eastAsia"/>
+                  </w:rPr>
+                  <w:t>☐</w:t>
+                </w:r>
+              </w:p>
+            </w:tc>
+          </w:sdtContent>
+        </w:sdt>
+      </w:tr>
+      <w:tr>
+        <w:tc>
+          <w:tcPr>
+            <w:tcW w:w="2547" w:type="dxa"/>
           </w:tcPr>
           <w:p/>
         </w:tc>
         <w:tc>
           <w:tcPr>
-            <w:tcW w:w="774" w:type="dxa"/>
+            <w:tcW w:w="6237" w:type="dxa"/>
           </w:tcPr>
           <w:p/>
         </w:tc>
-      </w:tr>
-      <w:tr>
-        <w:tc>
-          <w:tcPr>
-            <w:tcW w:w="2547" w:type="dxa"/>
-          </w:tcPr>
-          <w:p/>
-        </w:tc>
-        <w:tc>
-          <w:tcPr>
-            <w:tcW w:w="6237" w:type="dxa"/>
-          </w:tcPr>
-          <w:p/>
-        </w:tc>
-        <w:tc>
-          <w:tcPr>
-            <w:tcW w:w="774" w:type="dxa"/>
-          </w:tcPr>
-          <w:p/>
-        </w:tc>
+        <w:sdt>
+          <w:sdtPr>
+            <w:id w:val="-1560774946"/>
+            <w14:checkbox>
+              <w14:checked w14:val="0"/>
+              <w14:checkedState w14:val="2612" w14:font="MS Gothic"/>
+              <w14:uncheckedState w14:val="2610" w14:font="MS Gothic"/>
+            </w14:checkbox>
+          </w:sdtPr>
+          <w:sdtEndPr/>
+          <w:sdtContent>
+            <w:tc>
+              <w:tcPr>
+                <w:tcW w:w="774" w:type="dxa"/>
+              </w:tcPr>
+              <w:p>
+                <w:r>
+                  <w:rPr>
+                    <w:rFonts w:ascii="MS Gothic" w:eastAsia="MS Gothic" w:hAnsi="MS Gothic" w:hint="eastAsia"/>
+                  </w:rPr>
+                  <w:t>☐</w:t>
+                </w:r>
+              </w:p>
+            </w:tc>
+          </w:sdtContent>
+        </w:sdt>
       </w:tr>
     </w:tbl>
     <w:p>
@@ -2024,13 +2504,8 @@
         <w:t>Serverseitig</w:t>
       </w:r>
       <w:r>
-        <w:t xml:space="preserve"> / PHP </w:t>
+        <w:t xml:space="preserve"> / PHP prüfung</w:t>
       </w:r>
-      <w:proofErr w:type="spellStart"/>
-      <w:r>
-        <w:t>prüfung</w:t>
-      </w:r>
-      <w:proofErr w:type="spellEnd"/>
     </w:p>
     <w:tbl>
       <w:tblPr>
@@ -2122,36 +2597,76 @@
           </w:tcPr>
           <w:p/>
         </w:tc>
-        <w:tc>
-          <w:tcPr>
-            <w:tcW w:w="774" w:type="dxa"/>
+        <w:sdt>
+          <w:sdtPr>
+            <w:id w:val="-1786803715"/>
+            <w14:checkbox>
+              <w14:checked w14:val="0"/>
+              <w14:checkedState w14:val="2612" w14:font="MS Gothic"/>
+              <w14:uncheckedState w14:val="2610" w14:font="MS Gothic"/>
+            </w14:checkbox>
+          </w:sdtPr>
+          <w:sdtEndPr/>
+          <w:sdtContent>
+            <w:tc>
+              <w:tcPr>
+                <w:tcW w:w="774" w:type="dxa"/>
+              </w:tcPr>
+              <w:p>
+                <w:r>
+                  <w:rPr>
+                    <w:rFonts w:ascii="MS Gothic" w:eastAsia="MS Gothic" w:hAnsi="MS Gothic" w:hint="eastAsia"/>
+                  </w:rPr>
+                  <w:t>☐</w:t>
+                </w:r>
+              </w:p>
+            </w:tc>
+          </w:sdtContent>
+        </w:sdt>
+      </w:tr>
+      <w:tr>
+        <w:tc>
+          <w:tcPr>
+            <w:tcW w:w="2547" w:type="dxa"/>
+          </w:tcPr>
+          <w:p>
+            <w:r>
+              <w:t>Link zu dem HTML Dokument</w:t>
+            </w:r>
+          </w:p>
+        </w:tc>
+        <w:tc>
+          <w:tcPr>
+            <w:tcW w:w="6237" w:type="dxa"/>
           </w:tcPr>
           <w:p/>
         </w:tc>
-      </w:tr>
-      <w:tr>
-        <w:tc>
-          <w:tcPr>
-            <w:tcW w:w="2547" w:type="dxa"/>
-          </w:tcPr>
-          <w:p>
-            <w:r>
-              <w:t>Link zu dem HTML Dokument</w:t>
-            </w:r>
-          </w:p>
-        </w:tc>
-        <w:tc>
-          <w:tcPr>
-            <w:tcW w:w="6237" w:type="dxa"/>
-          </w:tcPr>
-          <w:p/>
-        </w:tc>
-        <w:tc>
-          <w:tcPr>
-            <w:tcW w:w="774" w:type="dxa"/>
-          </w:tcPr>
-          <w:p/>
-        </w:tc>
+        <w:sdt>
+          <w:sdtPr>
+            <w:id w:val="42417856"/>
+            <w14:checkbox>
+              <w14:checked w14:val="0"/>
+              <w14:checkedState w14:val="2612" w14:font="MS Gothic"/>
+              <w14:uncheckedState w14:val="2610" w14:font="MS Gothic"/>
+            </w14:checkbox>
+          </w:sdtPr>
+          <w:sdtEndPr/>
+          <w:sdtContent>
+            <w:tc>
+              <w:tcPr>
+                <w:tcW w:w="774" w:type="dxa"/>
+              </w:tcPr>
+              <w:p>
+                <w:r>
+                  <w:rPr>
+                    <w:rFonts w:ascii="MS Gothic" w:eastAsia="MS Gothic" w:hAnsi="MS Gothic" w:hint="eastAsia"/>
+                  </w:rPr>
+                  <w:t>☐</w:t>
+                </w:r>
+              </w:p>
+            </w:tc>
+          </w:sdtContent>
+        </w:sdt>
       </w:tr>
       <w:tr>
         <w:tc>
@@ -2180,184 +2695,238 @@
                 <w:sz w:val="21"/>
                 <w:szCs w:val="21"/>
               </w:rPr>
-              <w:t xml:space="preserve">HTML mit </w:t>
-            </w:r>
-            <w:proofErr w:type="spellStart"/>
-            <w:r>
+              <w:t>HTML mit einbezug von Min. 3 verschiedenen Parametern.</w:t>
+            </w:r>
+          </w:p>
+        </w:tc>
+        <w:sdt>
+          <w:sdtPr>
+            <w:id w:val="-918087599"/>
+            <w14:checkbox>
+              <w14:checked w14:val="0"/>
+              <w14:checkedState w14:val="2612" w14:font="MS Gothic"/>
+              <w14:uncheckedState w14:val="2610" w14:font="MS Gothic"/>
+            </w14:checkbox>
+          </w:sdtPr>
+          <w:sdtEndPr/>
+          <w:sdtContent>
+            <w:tc>
+              <w:tcPr>
+                <w:tcW w:w="774" w:type="dxa"/>
+              </w:tcPr>
+              <w:p>
+                <w:r>
+                  <w:rPr>
+                    <w:rFonts w:ascii="MS Gothic" w:eastAsia="MS Gothic" w:hAnsi="MS Gothic" w:hint="eastAsia"/>
+                  </w:rPr>
+                  <w:t>☐</w:t>
+                </w:r>
+              </w:p>
+            </w:tc>
+          </w:sdtContent>
+        </w:sdt>
+      </w:tr>
+      <w:tr>
+        <w:tc>
+          <w:tcPr>
+            <w:tcW w:w="2547" w:type="dxa"/>
+          </w:tcPr>
+          <w:p>
+            <w:r>
+              <w:t>http-Parameter</w:t>
+            </w:r>
+            <w:r>
+              <w:t xml:space="preserve"> prüfung</w:t>
+            </w:r>
+          </w:p>
+        </w:tc>
+        <w:tc>
+          <w:tcPr>
+            <w:tcW w:w="6237" w:type="dxa"/>
+          </w:tcPr>
+          <w:p>
+            <w:pPr>
               <w:rPr>
                 <w:sz w:val="21"/>
                 <w:szCs w:val="21"/>
               </w:rPr>
-              <w:t>einbezug</w:t>
-            </w:r>
-            <w:proofErr w:type="spellEnd"/>
+            </w:pPr>
             <w:r>
               <w:rPr>
                 <w:sz w:val="21"/>
                 <w:szCs w:val="21"/>
               </w:rPr>
-              <w:t xml:space="preserve"> von Min. 3 verschiedenen Parametern.</w:t>
-            </w:r>
-          </w:p>
-        </w:tc>
-        <w:tc>
-          <w:tcPr>
-            <w:tcW w:w="774" w:type="dxa"/>
-          </w:tcPr>
-          <w:p/>
-        </w:tc>
-      </w:tr>
-      <w:tr>
-        <w:tc>
-          <w:tcPr>
-            <w:tcW w:w="2547" w:type="dxa"/>
-          </w:tcPr>
-          <w:p>
-            <w:r>
-              <w:t>http-Parameter</w:t>
-            </w:r>
-            <w:r>
-              <w:t xml:space="preserve"> </w:t>
-            </w:r>
-            <w:proofErr w:type="spellStart"/>
-            <w:r>
-              <w:t>prüfung</w:t>
-            </w:r>
-            <w:proofErr w:type="spellEnd"/>
-          </w:p>
-        </w:tc>
-        <w:tc>
-          <w:tcPr>
-            <w:tcW w:w="6237" w:type="dxa"/>
-          </w:tcPr>
-          <w:p>
-            <w:pPr>
+              <w:t xml:space="preserve">Existenzprüfung, </w:t>
+            </w:r>
+          </w:p>
+          <w:p>
+            <w:r>
               <w:rPr>
                 <w:sz w:val="21"/>
                 <w:szCs w:val="21"/>
               </w:rPr>
-            </w:pPr>
-            <w:r>
+              <w:t xml:space="preserve">Inhaltsprüfung, </w:t>
+            </w:r>
+          </w:p>
+        </w:tc>
+        <w:sdt>
+          <w:sdtPr>
+            <w:id w:val="827943768"/>
+            <w14:checkbox>
+              <w14:checked w14:val="0"/>
+              <w14:checkedState w14:val="2612" w14:font="MS Gothic"/>
+              <w14:uncheckedState w14:val="2610" w14:font="MS Gothic"/>
+            </w14:checkbox>
+          </w:sdtPr>
+          <w:sdtEndPr/>
+          <w:sdtContent>
+            <w:tc>
+              <w:tcPr>
+                <w:tcW w:w="774" w:type="dxa"/>
+              </w:tcPr>
+              <w:p>
+                <w:r>
+                  <w:rPr>
+                    <w:rFonts w:ascii="MS Gothic" w:eastAsia="MS Gothic" w:hAnsi="MS Gothic" w:hint="eastAsia"/>
+                  </w:rPr>
+                  <w:t>☐</w:t>
+                </w:r>
+              </w:p>
+            </w:tc>
+          </w:sdtContent>
+        </w:sdt>
+      </w:tr>
+      <w:tr>
+        <w:tc>
+          <w:tcPr>
+            <w:tcW w:w="2547" w:type="dxa"/>
+          </w:tcPr>
+          <w:p>
+            <w:r>
+              <w:t>Verlinkung</w:t>
+            </w:r>
+          </w:p>
+        </w:tc>
+        <w:tc>
+          <w:tcPr>
+            <w:tcW w:w="6237" w:type="dxa"/>
+          </w:tcPr>
+          <w:p>
+            <w:pPr>
               <w:rPr>
                 <w:sz w:val="21"/>
                 <w:szCs w:val="21"/>
               </w:rPr>
-              <w:t xml:space="preserve">Existenzprüfung, </w:t>
-            </w:r>
-          </w:p>
-          <w:p>
+            </w:pPr>
+            <w:proofErr w:type="gramStart"/>
             <w:r>
               <w:rPr>
                 <w:sz w:val="21"/>
                 <w:szCs w:val="21"/>
               </w:rPr>
-              <w:t xml:space="preserve">Inhaltsprüfung, </w:t>
-            </w:r>
-          </w:p>
-        </w:tc>
-        <w:tc>
-          <w:tcPr>
-            <w:tcW w:w="774" w:type="dxa"/>
-          </w:tcPr>
-          <w:p/>
-        </w:tc>
-      </w:tr>
-      <w:tr>
-        <w:tc>
-          <w:tcPr>
-            <w:tcW w:w="2547" w:type="dxa"/>
-          </w:tcPr>
-          <w:p>
-            <w:r>
-              <w:t>Verlinkung</w:t>
-            </w:r>
-          </w:p>
-        </w:tc>
-        <w:tc>
-          <w:tcPr>
-            <w:tcW w:w="6237" w:type="dxa"/>
-          </w:tcPr>
-          <w:p>
-            <w:pPr>
+              <w:t>Muss</w:t>
+            </w:r>
+            <w:proofErr w:type="gramEnd"/>
+            <w:r>
               <w:rPr>
                 <w:sz w:val="21"/>
                 <w:szCs w:val="21"/>
               </w:rPr>
-            </w:pPr>
-            <w:proofErr w:type="gramStart"/>
-            <w:r>
+              <w:t xml:space="preserve"> zum ursprünglichen HTML zeigen.</w:t>
+            </w:r>
+          </w:p>
+        </w:tc>
+        <w:sdt>
+          <w:sdtPr>
+            <w:id w:val="-2079132204"/>
+            <w14:checkbox>
+              <w14:checked w14:val="0"/>
+              <w14:checkedState w14:val="2612" w14:font="MS Gothic"/>
+              <w14:uncheckedState w14:val="2610" w14:font="MS Gothic"/>
+            </w14:checkbox>
+          </w:sdtPr>
+          <w:sdtEndPr/>
+          <w:sdtContent>
+            <w:tc>
+              <w:tcPr>
+                <w:tcW w:w="774" w:type="dxa"/>
+              </w:tcPr>
+              <w:p>
+                <w:r>
+                  <w:rPr>
+                    <w:rFonts w:ascii="MS Gothic" w:eastAsia="MS Gothic" w:hAnsi="MS Gothic" w:hint="eastAsia"/>
+                  </w:rPr>
+                  <w:t>☐</w:t>
+                </w:r>
+              </w:p>
+            </w:tc>
+          </w:sdtContent>
+        </w:sdt>
+      </w:tr>
+      <w:tr>
+        <w:tc>
+          <w:tcPr>
+            <w:tcW w:w="2547" w:type="dxa"/>
+          </w:tcPr>
+          <w:p>
+            <w:r>
+              <w:t>Cookie oder Sessionvariable</w:t>
+            </w:r>
+          </w:p>
+        </w:tc>
+        <w:tc>
+          <w:tcPr>
+            <w:tcW w:w="6237" w:type="dxa"/>
+          </w:tcPr>
+          <w:p>
+            <w:pPr>
               <w:rPr>
                 <w:sz w:val="21"/>
                 <w:szCs w:val="21"/>
               </w:rPr>
-              <w:t>Muss</w:t>
-            </w:r>
-            <w:proofErr w:type="gramEnd"/>
+            </w:pPr>
             <w:r>
               <w:rPr>
                 <w:sz w:val="21"/>
                 <w:szCs w:val="21"/>
               </w:rPr>
-              <w:t xml:space="preserve"> zum ursprünglichen HTML zeigen.</w:t>
-            </w:r>
-          </w:p>
-        </w:tc>
-        <w:tc>
-          <w:tcPr>
-            <w:tcW w:w="774" w:type="dxa"/>
-          </w:tcPr>
-          <w:p/>
-        </w:tc>
-      </w:tr>
-      <w:tr>
-        <w:tc>
-          <w:tcPr>
-            <w:tcW w:w="2547" w:type="dxa"/>
-          </w:tcPr>
-          <w:p>
-            <w:r>
-              <w:t xml:space="preserve">Cookie oder </w:t>
-            </w:r>
-            <w:proofErr w:type="spellStart"/>
-            <w:r>
-              <w:t>Sessionvariable</w:t>
-            </w:r>
-            <w:proofErr w:type="spellEnd"/>
-          </w:p>
-        </w:tc>
-        <w:tc>
-          <w:tcPr>
-            <w:tcW w:w="6237" w:type="dxa"/>
-          </w:tcPr>
-          <w:p>
-            <w:pPr>
+              <w:t xml:space="preserve">Muss sinnvoll sein (Thema) &amp; wieder ausgewertet </w:t>
+            </w:r>
+            <w:r>
               <w:rPr>
                 <w:sz w:val="21"/>
                 <w:szCs w:val="21"/>
               </w:rPr>
-            </w:pPr>
-            <w:r>
-              <w:rPr>
-                <w:sz w:val="21"/>
-                <w:szCs w:val="21"/>
-              </w:rPr>
-              <w:t xml:space="preserve">Muss sinnvoll sein (Thema) &amp; wieder ausgewertet </w:t>
-            </w:r>
-            <w:r>
-              <w:rPr>
-                <w:sz w:val="21"/>
-                <w:szCs w:val="21"/>
-              </w:rPr>
               <w:t>werden</w:t>
             </w:r>
           </w:p>
         </w:tc>
-        <w:tc>
-          <w:tcPr>
-            <w:tcW w:w="774" w:type="dxa"/>
-          </w:tcPr>
-          <w:p/>
-        </w:tc>
+        <w:sdt>
+          <w:sdtPr>
+            <w:id w:val="-532037092"/>
+            <w14:checkbox>
+              <w14:checked w14:val="0"/>
+              <w14:checkedState w14:val="2612" w14:font="MS Gothic"/>
+              <w14:uncheckedState w14:val="2610" w14:font="MS Gothic"/>
+            </w14:checkbox>
+          </w:sdtPr>
+          <w:sdtEndPr/>
+          <w:sdtContent>
+            <w:tc>
+              <w:tcPr>
+                <w:tcW w:w="774" w:type="dxa"/>
+              </w:tcPr>
+              <w:p>
+                <w:r>
+                  <w:rPr>
+                    <w:rFonts w:ascii="MS Gothic" w:eastAsia="MS Gothic" w:hAnsi="MS Gothic" w:hint="eastAsia"/>
+                  </w:rPr>
+                  <w:t>☐</w:t>
+                </w:r>
+              </w:p>
+            </w:tc>
+          </w:sdtContent>
+        </w:sdt>
       </w:tr>
     </w:tbl>
     <w:p>
@@ -2411,7 +2980,6 @@
                 <w:szCs w:val="20"/>
               </w:rPr>
             </w:pPr>
-            <w:proofErr w:type="spellStart"/>
             <w:r>
               <w:rPr>
                 <w:b/>
@@ -2420,7 +2988,6 @@
               </w:rPr>
               <w:t>Spezifierung</w:t>
             </w:r>
-            <w:proofErr w:type="spellEnd"/>
           </w:p>
         </w:tc>
         <w:tc>
@@ -2476,15 +3043,7 @@
                 <w:szCs w:val="20"/>
                 <w:u w:val="single"/>
               </w:rPr>
-              <w:t>Vue.js-Framework</w:t>
-            </w:r>
-            <w:r>
-              <w:rPr>
-                <w:sz w:val="20"/>
-                <w:szCs w:val="20"/>
-                <w:u w:val="single"/>
-              </w:rPr>
-              <w:t>:</w:t>
+              <w:t>Vue.js-Framework:</w:t>
             </w:r>
             <w:r>
               <w:rPr>
@@ -2605,12 +3164,32 @@
             </w:r>
           </w:p>
         </w:tc>
-        <w:tc>
-          <w:tcPr>
-            <w:tcW w:w="774" w:type="dxa"/>
-          </w:tcPr>
-          <w:p/>
-        </w:tc>
+        <w:sdt>
+          <w:sdtPr>
+            <w:id w:val="-197393729"/>
+            <w14:checkbox>
+              <w14:checked w14:val="0"/>
+              <w14:checkedState w14:val="2612" w14:font="MS Gothic"/>
+              <w14:uncheckedState w14:val="2610" w14:font="MS Gothic"/>
+            </w14:checkbox>
+          </w:sdtPr>
+          <w:sdtEndPr/>
+          <w:sdtContent>
+            <w:tc>
+              <w:tcPr>
+                <w:tcW w:w="774" w:type="dxa"/>
+              </w:tcPr>
+              <w:p>
+                <w:r>
+                  <w:rPr>
+                    <w:rFonts w:ascii="MS Gothic" w:eastAsia="MS Gothic" w:hAnsi="MS Gothic" w:hint="eastAsia"/>
+                  </w:rPr>
+                  <w:t>☐</w:t>
+                </w:r>
+              </w:p>
+            </w:tc>
+          </w:sdtContent>
+        </w:sdt>
       </w:tr>
       <w:tr>
         <w:tc>
@@ -2646,41 +3225,23 @@
                 <w:sz w:val="20"/>
                 <w:szCs w:val="20"/>
               </w:rPr>
-              <w:t xml:space="preserve"> </w:t>
-            </w:r>
-            <w:proofErr w:type="spellStart"/>
-            <w:r>
-              <w:rPr>
-                <w:sz w:val="20"/>
-                <w:szCs w:val="20"/>
-              </w:rPr>
-              <w:t>insert</w:t>
-            </w:r>
-            <w:proofErr w:type="spellEnd"/>
-          </w:p>
-          <w:p>
-            <w:pPr>
-              <w:rPr>
-                <w:sz w:val="20"/>
-                <w:szCs w:val="20"/>
-              </w:rPr>
-            </w:pPr>
-            <w:r>
-              <w:rPr>
-                <w:sz w:val="20"/>
-                <w:szCs w:val="20"/>
-              </w:rPr>
-              <w:t xml:space="preserve">- </w:t>
-            </w:r>
-            <w:proofErr w:type="spellStart"/>
-            <w:r>
-              <w:rPr>
-                <w:sz w:val="20"/>
-                <w:szCs w:val="20"/>
-              </w:rPr>
-              <w:t>select</w:t>
-            </w:r>
-            <w:proofErr w:type="spellEnd"/>
+              <w:t xml:space="preserve"> insert</w:t>
+            </w:r>
+          </w:p>
+          <w:p>
+            <w:pPr>
+              <w:rPr>
+                <w:sz w:val="20"/>
+                <w:szCs w:val="20"/>
+              </w:rPr>
+            </w:pPr>
+            <w:r>
+              <w:rPr>
+                <w:sz w:val="20"/>
+                <w:szCs w:val="20"/>
+              </w:rPr>
+              <w:t>- select</w:t>
+            </w:r>
           </w:p>
           <w:p>
             <w:pPr>
@@ -2724,32 +3285,36 @@
                 <w:sz w:val="20"/>
                 <w:szCs w:val="20"/>
               </w:rPr>
-              <w:t xml:space="preserve">Verwendung von </w:t>
-            </w:r>
-            <w:proofErr w:type="spellStart"/>
-            <w:r>
-              <w:rPr>
-                <w:sz w:val="20"/>
-                <w:szCs w:val="20"/>
-              </w:rPr>
-              <w:t>prepeared</w:t>
-            </w:r>
-            <w:proofErr w:type="spellEnd"/>
-            <w:r>
-              <w:rPr>
-                <w:sz w:val="20"/>
-                <w:szCs w:val="20"/>
-              </w:rPr>
-              <w:t>-Statements</w:t>
-            </w:r>
-          </w:p>
-        </w:tc>
-        <w:tc>
-          <w:tcPr>
-            <w:tcW w:w="774" w:type="dxa"/>
-          </w:tcPr>
-          <w:p/>
-        </w:tc>
+              <w:t>Verwendung von prepeared-Statements</w:t>
+            </w:r>
+          </w:p>
+        </w:tc>
+        <w:sdt>
+          <w:sdtPr>
+            <w:id w:val="2146464882"/>
+            <w14:checkbox>
+              <w14:checked w14:val="0"/>
+              <w14:checkedState w14:val="2612" w14:font="MS Gothic"/>
+              <w14:uncheckedState w14:val="2610" w14:font="MS Gothic"/>
+            </w14:checkbox>
+          </w:sdtPr>
+          <w:sdtEndPr/>
+          <w:sdtContent>
+            <w:tc>
+              <w:tcPr>
+                <w:tcW w:w="774" w:type="dxa"/>
+              </w:tcPr>
+              <w:p>
+                <w:r>
+                  <w:rPr>
+                    <w:rFonts w:ascii="MS Gothic" w:eastAsia="MS Gothic" w:hAnsi="MS Gothic" w:hint="eastAsia"/>
+                  </w:rPr>
+                  <w:t>☐</w:t>
+                </w:r>
+              </w:p>
+            </w:tc>
+          </w:sdtContent>
+        </w:sdt>
       </w:tr>
       <w:tr>
         <w:tc>
@@ -2797,12 +3362,32 @@
             </w:r>
           </w:p>
         </w:tc>
-        <w:tc>
-          <w:tcPr>
-            <w:tcW w:w="774" w:type="dxa"/>
-          </w:tcPr>
-          <w:p/>
-        </w:tc>
+        <w:sdt>
+          <w:sdtPr>
+            <w:id w:val="1017121919"/>
+            <w14:checkbox>
+              <w14:checked w14:val="0"/>
+              <w14:checkedState w14:val="2612" w14:font="MS Gothic"/>
+              <w14:uncheckedState w14:val="2610" w14:font="MS Gothic"/>
+            </w14:checkbox>
+          </w:sdtPr>
+          <w:sdtEndPr/>
+          <w:sdtContent>
+            <w:tc>
+              <w:tcPr>
+                <w:tcW w:w="774" w:type="dxa"/>
+              </w:tcPr>
+              <w:p>
+                <w:r>
+                  <w:rPr>
+                    <w:rFonts w:ascii="MS Gothic" w:eastAsia="MS Gothic" w:hAnsi="MS Gothic" w:hint="eastAsia"/>
+                  </w:rPr>
+                  <w:t>☐</w:t>
+                </w:r>
+              </w:p>
+            </w:tc>
+          </w:sdtContent>
+        </w:sdt>
       </w:tr>
     </w:tbl>
     <w:p>
@@ -2855,7 +3440,6 @@
                 <w:szCs w:val="20"/>
               </w:rPr>
             </w:pPr>
-            <w:proofErr w:type="spellStart"/>
             <w:r>
               <w:rPr>
                 <w:b/>
@@ -2864,7 +3448,6 @@
               </w:rPr>
               <w:t>Spezifierung</w:t>
             </w:r>
-            <w:proofErr w:type="spellEnd"/>
           </w:p>
         </w:tc>
         <w:tc>
@@ -2952,12 +3535,32 @@
             </w:r>
           </w:p>
         </w:tc>
-        <w:tc>
-          <w:tcPr>
-            <w:tcW w:w="774" w:type="dxa"/>
-          </w:tcPr>
-          <w:p/>
-        </w:tc>
+        <w:sdt>
+          <w:sdtPr>
+            <w:id w:val="2052876266"/>
+            <w14:checkbox>
+              <w14:checked w14:val="0"/>
+              <w14:checkedState w14:val="2612" w14:font="MS Gothic"/>
+              <w14:uncheckedState w14:val="2610" w14:font="MS Gothic"/>
+            </w14:checkbox>
+          </w:sdtPr>
+          <w:sdtEndPr/>
+          <w:sdtContent>
+            <w:tc>
+              <w:tcPr>
+                <w:tcW w:w="774" w:type="dxa"/>
+              </w:tcPr>
+              <w:p>
+                <w:r>
+                  <w:rPr>
+                    <w:rFonts w:ascii="MS Gothic" w:eastAsia="MS Gothic" w:hAnsi="MS Gothic" w:hint="eastAsia"/>
+                  </w:rPr>
+                  <w:t>☐</w:t>
+                </w:r>
+              </w:p>
+            </w:tc>
+          </w:sdtContent>
+        </w:sdt>
       </w:tr>
       <w:tr>
         <w:tc>
@@ -3011,7 +3614,6 @@
                 <w:szCs w:val="20"/>
               </w:rPr>
             </w:pPr>
-            <w:proofErr w:type="spellStart"/>
             <w:r>
               <w:rPr>
                 <w:sz w:val="20"/>
@@ -3019,127 +3621,94 @@
               </w:rPr>
               <w:t>schema.sql</w:t>
             </w:r>
-            <w:proofErr w:type="spellEnd"/>
-          </w:p>
-          <w:p>
-            <w:pPr>
-              <w:rPr>
-                <w:sz w:val="20"/>
-                <w:szCs w:val="20"/>
-              </w:rPr>
-            </w:pPr>
-            <w:proofErr w:type="spellStart"/>
-            <w:r>
-              <w:rPr>
-                <w:sz w:val="20"/>
-                <w:szCs w:val="20"/>
-              </w:rPr>
-              <w:t>img</w:t>
-            </w:r>
-            <w:proofErr w:type="spellEnd"/>
-            <w:r>
-              <w:rPr>
-                <w:sz w:val="20"/>
-                <w:szCs w:val="20"/>
-              </w:rPr>
-              <w:t xml:space="preserve"> (Ordner)</w:t>
-            </w:r>
-          </w:p>
-          <w:p>
-            <w:pPr>
-              <w:rPr>
-                <w:sz w:val="20"/>
-                <w:szCs w:val="20"/>
-              </w:rPr>
-            </w:pPr>
-            <w:proofErr w:type="spellStart"/>
-            <w:r>
-              <w:rPr>
-                <w:sz w:val="20"/>
-                <w:szCs w:val="20"/>
-              </w:rPr>
-              <w:t>css</w:t>
-            </w:r>
-            <w:proofErr w:type="spellEnd"/>
-            <w:r>
-              <w:rPr>
-                <w:sz w:val="20"/>
-                <w:szCs w:val="20"/>
-              </w:rPr>
-              <w:t xml:space="preserve"> (Ordner)</w:t>
-            </w:r>
-          </w:p>
-          <w:p>
-            <w:pPr>
-              <w:rPr>
-                <w:sz w:val="20"/>
-                <w:szCs w:val="20"/>
-              </w:rPr>
-            </w:pPr>
-            <w:proofErr w:type="spellStart"/>
-            <w:r>
-              <w:rPr>
-                <w:sz w:val="20"/>
-                <w:szCs w:val="20"/>
-              </w:rPr>
-              <w:t>js</w:t>
-            </w:r>
-            <w:proofErr w:type="spellEnd"/>
-            <w:r>
-              <w:rPr>
-                <w:sz w:val="20"/>
-                <w:szCs w:val="20"/>
-              </w:rPr>
-              <w:t xml:space="preserve"> (Ordner)</w:t>
-            </w:r>
-          </w:p>
-          <w:p>
-            <w:pPr>
-              <w:rPr>
-                <w:sz w:val="20"/>
-                <w:szCs w:val="20"/>
-              </w:rPr>
-            </w:pPr>
-            <w:proofErr w:type="spellStart"/>
-            <w:r>
-              <w:rPr>
-                <w:sz w:val="20"/>
-                <w:szCs w:val="20"/>
-              </w:rPr>
-              <w:t>var</w:t>
-            </w:r>
-            <w:proofErr w:type="spellEnd"/>
-            <w:r>
-              <w:rPr>
-                <w:sz w:val="20"/>
-                <w:szCs w:val="20"/>
-              </w:rPr>
-              <w:t xml:space="preserve"> (Ordner </w:t>
-            </w:r>
-            <w:proofErr w:type="spellStart"/>
-            <w:r>
-              <w:rPr>
-                <w:sz w:val="20"/>
-                <w:szCs w:val="20"/>
-              </w:rPr>
-              <w:t>various</w:t>
-            </w:r>
-            <w:proofErr w:type="spellEnd"/>
-            <w:r>
-              <w:rPr>
-                <w:sz w:val="20"/>
-                <w:szCs w:val="20"/>
-              </w:rPr>
-              <w:t>)</w:t>
-            </w:r>
-          </w:p>
-        </w:tc>
-        <w:tc>
-          <w:tcPr>
-            <w:tcW w:w="774" w:type="dxa"/>
-          </w:tcPr>
-          <w:p/>
-        </w:tc>
+          </w:p>
+          <w:p>
+            <w:pPr>
+              <w:rPr>
+                <w:sz w:val="20"/>
+                <w:szCs w:val="20"/>
+              </w:rPr>
+            </w:pPr>
+            <w:r>
+              <w:rPr>
+                <w:sz w:val="20"/>
+                <w:szCs w:val="20"/>
+              </w:rPr>
+              <w:t>img (Ordner)</w:t>
+            </w:r>
+          </w:p>
+          <w:p>
+            <w:pPr>
+              <w:rPr>
+                <w:sz w:val="20"/>
+                <w:szCs w:val="20"/>
+              </w:rPr>
+            </w:pPr>
+            <w:r>
+              <w:rPr>
+                <w:sz w:val="20"/>
+                <w:szCs w:val="20"/>
+              </w:rPr>
+              <w:t>css (Ordner)</w:t>
+            </w:r>
+          </w:p>
+          <w:p>
+            <w:pPr>
+              <w:rPr>
+                <w:sz w:val="20"/>
+                <w:szCs w:val="20"/>
+              </w:rPr>
+            </w:pPr>
+            <w:r>
+              <w:rPr>
+                <w:sz w:val="20"/>
+                <w:szCs w:val="20"/>
+              </w:rPr>
+              <w:t>js (Ordner)</w:t>
+            </w:r>
+          </w:p>
+          <w:p>
+            <w:pPr>
+              <w:rPr>
+                <w:sz w:val="20"/>
+                <w:szCs w:val="20"/>
+              </w:rPr>
+            </w:pPr>
+            <w:r>
+              <w:rPr>
+                <w:sz w:val="20"/>
+                <w:szCs w:val="20"/>
+              </w:rPr>
+              <w:t>var (Ordner various)</w:t>
+            </w:r>
+          </w:p>
+        </w:tc>
+        <w:sdt>
+          <w:sdtPr>
+            <w:id w:val="219489223"/>
+            <w14:checkbox>
+              <w14:checked w14:val="0"/>
+              <w14:checkedState w14:val="2612" w14:font="MS Gothic"/>
+              <w14:uncheckedState w14:val="2610" w14:font="MS Gothic"/>
+            </w14:checkbox>
+          </w:sdtPr>
+          <w:sdtEndPr/>
+          <w:sdtContent>
+            <w:tc>
+              <w:tcPr>
+                <w:tcW w:w="774" w:type="dxa"/>
+              </w:tcPr>
+              <w:p>
+                <w:r>
+                  <w:rPr>
+                    <w:rFonts w:ascii="MS Gothic" w:eastAsia="MS Gothic" w:hAnsi="MS Gothic" w:hint="eastAsia"/>
+                  </w:rPr>
+                  <w:t>☐</w:t>
+                </w:r>
+              </w:p>
+            </w:tc>
+          </w:sdtContent>
+        </w:sdt>
       </w:tr>
     </w:tbl>
     <w:p/>
@@ -3952,6 +4521,7 @@
   <w:style w:type="character" w:default="1" w:styleId="Absatz-Standardschriftart">
     <w:name w:val="Default Paragraph Font"/>
     <w:uiPriority w:val="1"/>
+    <w:semiHidden/>
     <w:unhideWhenUsed/>
   </w:style>
   <w:style w:type="table" w:default="1" w:styleId="NormaleTabelle">

</xml_diff>

<commit_message>
Added link to the W3-CSS Library. Added the Nav-Bar (styled with w3). Added the language Attribute.
</commit_message>
<xml_diff>
--- a/var/Pflichtenheft.docx
+++ b/var/Pflichtenheft.docx
@@ -502,21 +502,12 @@
                 <w:szCs w:val="20"/>
               </w:rPr>
             </w:pPr>
-            <w:proofErr w:type="spellStart"/>
-            <w:r>
-              <w:rPr>
-                <w:sz w:val="20"/>
-                <w:szCs w:val="20"/>
-              </w:rPr>
-              <w:t>ToDo</w:t>
-            </w:r>
-            <w:proofErr w:type="spellEnd"/>
-            <w:r>
-              <w:rPr>
-                <w:sz w:val="20"/>
-                <w:szCs w:val="20"/>
-              </w:rPr>
-              <w:t>-Liste</w:t>
+            <w:r>
+              <w:rPr>
+                <w:sz w:val="20"/>
+                <w:szCs w:val="20"/>
+              </w:rPr>
+              <w:t>ToDo-Liste</w:t>
             </w:r>
             <w:r>
               <w:rPr>
@@ -578,21 +569,12 @@
                 <w:szCs w:val="20"/>
               </w:rPr>
             </w:pPr>
-            <w:proofErr w:type="spellStart"/>
-            <w:r>
-              <w:rPr>
-                <w:sz w:val="20"/>
-                <w:szCs w:val="20"/>
-              </w:rPr>
-              <w:t>PostIt’s</w:t>
-            </w:r>
-            <w:proofErr w:type="spellEnd"/>
-            <w:r>
-              <w:rPr>
-                <w:sz w:val="20"/>
-                <w:szCs w:val="20"/>
-              </w:rPr>
-              <w:t>,</w:t>
+            <w:r>
+              <w:rPr>
+                <w:sz w:val="20"/>
+                <w:szCs w:val="20"/>
+              </w:rPr>
+              <w:t>PostIt’s,</w:t>
             </w:r>
           </w:p>
           <w:p>
@@ -1152,7 +1134,6 @@
         </w:sdt>
       </w:tr>
     </w:tbl>
-    <w:p/>
     <w:p>
       <w:r>
         <w:br w:type="page"/>
@@ -2225,54 +2206,16 @@
           </w:sdtContent>
         </w:sdt>
       </w:tr>
-      <w:tr>
-        <w:tc>
-          <w:tcPr>
-            <w:tcW w:w="2547" w:type="dxa"/>
-          </w:tcPr>
-          <w:p/>
-        </w:tc>
-        <w:tc>
-          <w:tcPr>
-            <w:tcW w:w="6237" w:type="dxa"/>
-          </w:tcPr>
-          <w:p/>
-        </w:tc>
-        <w:sdt>
-          <w:sdtPr>
-            <w:id w:val="1529293938"/>
-            <w14:checkbox>
-              <w14:checked w14:val="0"/>
-              <w14:checkedState w14:val="2612" w14:font="MS Gothic"/>
-              <w14:uncheckedState w14:val="2610" w14:font="MS Gothic"/>
-            </w14:checkbox>
-          </w:sdtPr>
-          <w:sdtEndPr/>
-          <w:sdtContent>
-            <w:tc>
-              <w:tcPr>
-                <w:tcW w:w="774" w:type="dxa"/>
-              </w:tcPr>
-              <w:p>
-                <w:r>
-                  <w:rPr>
-                    <w:rFonts w:ascii="MS Gothic" w:eastAsia="MS Gothic" w:hAnsi="MS Gothic" w:hint="eastAsia"/>
-                  </w:rPr>
-                  <w:t>☐</w:t>
-                </w:r>
-              </w:p>
-            </w:tc>
-          </w:sdtContent>
-        </w:sdt>
-      </w:tr>
     </w:tbl>
     <w:p>
       <w:pPr>
         <w:pStyle w:val="berschrift2"/>
       </w:pPr>
+      <w:proofErr w:type="spellStart"/>
       <w:r>
         <w:t>Javascript</w:t>
       </w:r>
+      <w:proofErr w:type="spellEnd"/>
     </w:p>
     <w:tbl>
       <w:tblPr>
@@ -2391,86 +2334,6 @@
         <w:sdt>
           <w:sdtPr>
             <w:id w:val="-1470972060"/>
-            <w14:checkbox>
-              <w14:checked w14:val="0"/>
-              <w14:checkedState w14:val="2612" w14:font="MS Gothic"/>
-              <w14:uncheckedState w14:val="2610" w14:font="MS Gothic"/>
-            </w14:checkbox>
-          </w:sdtPr>
-          <w:sdtEndPr/>
-          <w:sdtContent>
-            <w:tc>
-              <w:tcPr>
-                <w:tcW w:w="774" w:type="dxa"/>
-              </w:tcPr>
-              <w:p>
-                <w:r>
-                  <w:rPr>
-                    <w:rFonts w:ascii="MS Gothic" w:eastAsia="MS Gothic" w:hAnsi="MS Gothic" w:hint="eastAsia"/>
-                  </w:rPr>
-                  <w:t>☐</w:t>
-                </w:r>
-              </w:p>
-            </w:tc>
-          </w:sdtContent>
-        </w:sdt>
-      </w:tr>
-      <w:tr>
-        <w:tc>
-          <w:tcPr>
-            <w:tcW w:w="2547" w:type="dxa"/>
-          </w:tcPr>
-          <w:p/>
-        </w:tc>
-        <w:tc>
-          <w:tcPr>
-            <w:tcW w:w="6237" w:type="dxa"/>
-          </w:tcPr>
-          <w:p/>
-        </w:tc>
-        <w:sdt>
-          <w:sdtPr>
-            <w:id w:val="549350219"/>
-            <w14:checkbox>
-              <w14:checked w14:val="0"/>
-              <w14:checkedState w14:val="2612" w14:font="MS Gothic"/>
-              <w14:uncheckedState w14:val="2610" w14:font="MS Gothic"/>
-            </w14:checkbox>
-          </w:sdtPr>
-          <w:sdtEndPr/>
-          <w:sdtContent>
-            <w:tc>
-              <w:tcPr>
-                <w:tcW w:w="774" w:type="dxa"/>
-              </w:tcPr>
-              <w:p>
-                <w:r>
-                  <w:rPr>
-                    <w:rFonts w:ascii="MS Gothic" w:eastAsia="MS Gothic" w:hAnsi="MS Gothic" w:hint="eastAsia"/>
-                  </w:rPr>
-                  <w:t>☐</w:t>
-                </w:r>
-              </w:p>
-            </w:tc>
-          </w:sdtContent>
-        </w:sdt>
-      </w:tr>
-      <w:tr>
-        <w:tc>
-          <w:tcPr>
-            <w:tcW w:w="2547" w:type="dxa"/>
-          </w:tcPr>
-          <w:p/>
-        </w:tc>
-        <w:tc>
-          <w:tcPr>
-            <w:tcW w:w="6237" w:type="dxa"/>
-          </w:tcPr>
-          <w:p/>
-        </w:tc>
-        <w:sdt>
-          <w:sdtPr>
-            <w:id w:val="-1560774946"/>
             <w14:checkbox>
               <w14:checked w14:val="0"/>
               <w14:checkedState w14:val="2612" w14:font="MS Gothic"/>
@@ -2504,8 +2367,13 @@
         <w:t>Serverseitig</w:t>
       </w:r>
       <w:r>
-        <w:t xml:space="preserve"> / PHP prüfung</w:t>
+        <w:t xml:space="preserve"> / PHP </w:t>
       </w:r>
+      <w:proofErr w:type="spellStart"/>
+      <w:r>
+        <w:t>prüfung</w:t>
+      </w:r>
+      <w:proofErr w:type="spellEnd"/>
     </w:p>
     <w:tbl>
       <w:tblPr>
@@ -2929,6 +2797,11 @@
         </w:sdt>
       </w:tr>
     </w:tbl>
+    <w:p>
+      <w:r>
+        <w:br w:type="page"/>
+      </w:r>
+    </w:p>
     <w:p>
       <w:pPr>
         <w:pStyle w:val="berschrift1"/>
@@ -3951,6 +3824,101 @@
     </w:lvl>
   </w:abstractNum>
   <w:abstractNum w:abstractNumId="2" w15:restartNumberingAfterBreak="0">
+    <w:nsid w:val="6A9B7ED6"/>
+    <w:multiLevelType w:val="multilevel"/>
+    <w:tmpl w:val="08070025"/>
+    <w:lvl w:ilvl="0">
+      <w:start w:val="1"/>
+      <w:numFmt w:val="decimal"/>
+      <w:pStyle w:val="berschrift1"/>
+      <w:lvlText w:val="%1"/>
+      <w:lvlJc w:val="left"/>
+      <w:pPr>
+        <w:ind w:left="432" w:hanging="432"/>
+      </w:pPr>
+    </w:lvl>
+    <w:lvl w:ilvl="1">
+      <w:start w:val="1"/>
+      <w:numFmt w:val="decimal"/>
+      <w:pStyle w:val="berschrift2"/>
+      <w:lvlText w:val="%1.%2"/>
+      <w:lvlJc w:val="left"/>
+      <w:pPr>
+        <w:ind w:left="576" w:hanging="576"/>
+      </w:pPr>
+    </w:lvl>
+    <w:lvl w:ilvl="2">
+      <w:start w:val="1"/>
+      <w:numFmt w:val="decimal"/>
+      <w:pStyle w:val="berschrift3"/>
+      <w:lvlText w:val="%1.%2.%3"/>
+      <w:lvlJc w:val="left"/>
+      <w:pPr>
+        <w:ind w:left="720" w:hanging="720"/>
+      </w:pPr>
+    </w:lvl>
+    <w:lvl w:ilvl="3">
+      <w:start w:val="1"/>
+      <w:numFmt w:val="decimal"/>
+      <w:pStyle w:val="berschrift4"/>
+      <w:lvlText w:val="%1.%2.%3.%4"/>
+      <w:lvlJc w:val="left"/>
+      <w:pPr>
+        <w:ind w:left="864" w:hanging="864"/>
+      </w:pPr>
+    </w:lvl>
+    <w:lvl w:ilvl="4">
+      <w:start w:val="1"/>
+      <w:numFmt w:val="decimal"/>
+      <w:pStyle w:val="berschrift5"/>
+      <w:lvlText w:val="%1.%2.%3.%4.%5"/>
+      <w:lvlJc w:val="left"/>
+      <w:pPr>
+        <w:ind w:left="1008" w:hanging="1008"/>
+      </w:pPr>
+    </w:lvl>
+    <w:lvl w:ilvl="5">
+      <w:start w:val="1"/>
+      <w:numFmt w:val="decimal"/>
+      <w:pStyle w:val="berschrift6"/>
+      <w:lvlText w:val="%1.%2.%3.%4.%5.%6"/>
+      <w:lvlJc w:val="left"/>
+      <w:pPr>
+        <w:ind w:left="1152" w:hanging="1152"/>
+      </w:pPr>
+    </w:lvl>
+    <w:lvl w:ilvl="6">
+      <w:start w:val="1"/>
+      <w:numFmt w:val="decimal"/>
+      <w:pStyle w:val="berschrift7"/>
+      <w:lvlText w:val="%1.%2.%3.%4.%5.%6.%7"/>
+      <w:lvlJc w:val="left"/>
+      <w:pPr>
+        <w:ind w:left="1296" w:hanging="1296"/>
+      </w:pPr>
+    </w:lvl>
+    <w:lvl w:ilvl="7">
+      <w:start w:val="1"/>
+      <w:numFmt w:val="decimal"/>
+      <w:pStyle w:val="berschrift8"/>
+      <w:lvlText w:val="%1.%2.%3.%4.%5.%6.%7.%8"/>
+      <w:lvlJc w:val="left"/>
+      <w:pPr>
+        <w:ind w:left="1440" w:hanging="1440"/>
+      </w:pPr>
+    </w:lvl>
+    <w:lvl w:ilvl="8">
+      <w:start w:val="1"/>
+      <w:numFmt w:val="decimal"/>
+      <w:pStyle w:val="berschrift9"/>
+      <w:lvlText w:val="%1.%2.%3.%4.%5.%6.%7.%8.%9"/>
+      <w:lvlJc w:val="left"/>
+      <w:pPr>
+        <w:ind w:left="1584" w:hanging="1584"/>
+      </w:pPr>
+    </w:lvl>
+  </w:abstractNum>
+  <w:abstractNum w:abstractNumId="3" w15:restartNumberingAfterBreak="0">
     <w:nsid w:val="7BF83B2F"/>
     <w:multiLevelType w:val="hybridMultilevel"/>
     <w:tmpl w:val="7E5E7B14"/>
@@ -4064,13 +4032,16 @@
     </w:lvl>
   </w:abstractNum>
   <w:num w:numId="1">
-    <w:abstractNumId w:val="2"/>
+    <w:abstractNumId w:val="3"/>
   </w:num>
   <w:num w:numId="2">
     <w:abstractNumId w:val="0"/>
   </w:num>
   <w:num w:numId="3">
     <w:abstractNumId w:val="1"/>
+  </w:num>
+  <w:num w:numId="4">
+    <w:abstractNumId w:val="2"/>
   </w:num>
 </w:numbering>
 </file>
@@ -4486,6 +4457,9 @@
     <w:pPr>
       <w:keepNext/>
       <w:keepLines/>
+      <w:numPr>
+        <w:numId w:val="4"/>
+      </w:numPr>
       <w:spacing w:before="240" w:after="0"/>
       <w:outlineLvl w:val="0"/>
     </w:pPr>
@@ -4508,6 +4482,10 @@
     <w:pPr>
       <w:keepNext/>
       <w:keepLines/>
+      <w:numPr>
+        <w:ilvl w:val="1"/>
+        <w:numId w:val="4"/>
+      </w:numPr>
       <w:spacing w:before="40" w:after="0"/>
       <w:outlineLvl w:val="1"/>
     </w:pPr>
@@ -4516,6 +4494,193 @@
       <w:color w:val="2F5496" w:themeColor="accent1" w:themeShade="BF"/>
       <w:sz w:val="26"/>
       <w:szCs w:val="26"/>
+    </w:rPr>
+  </w:style>
+  <w:style w:type="paragraph" w:styleId="berschrift3">
+    <w:name w:val="heading 3"/>
+    <w:basedOn w:val="Standard"/>
+    <w:next w:val="Standard"/>
+    <w:link w:val="berschrift3Zchn"/>
+    <w:uiPriority w:val="9"/>
+    <w:semiHidden/>
+    <w:unhideWhenUsed/>
+    <w:qFormat/>
+    <w:rsid w:val="00FC1AA0"/>
+    <w:pPr>
+      <w:keepNext/>
+      <w:keepLines/>
+      <w:numPr>
+        <w:ilvl w:val="2"/>
+        <w:numId w:val="4"/>
+      </w:numPr>
+      <w:spacing w:before="40" w:after="0"/>
+      <w:outlineLvl w:val="2"/>
+    </w:pPr>
+    <w:rPr>
+      <w:rFonts w:asciiTheme="majorHAnsi" w:eastAsiaTheme="majorEastAsia" w:hAnsiTheme="majorHAnsi" w:cstheme="majorBidi"/>
+      <w:color w:val="1F3763" w:themeColor="accent1" w:themeShade="7F"/>
+      <w:sz w:val="24"/>
+      <w:szCs w:val="24"/>
+    </w:rPr>
+  </w:style>
+  <w:style w:type="paragraph" w:styleId="berschrift4">
+    <w:name w:val="heading 4"/>
+    <w:basedOn w:val="Standard"/>
+    <w:next w:val="Standard"/>
+    <w:link w:val="berschrift4Zchn"/>
+    <w:uiPriority w:val="9"/>
+    <w:semiHidden/>
+    <w:unhideWhenUsed/>
+    <w:qFormat/>
+    <w:rsid w:val="00FC1AA0"/>
+    <w:pPr>
+      <w:keepNext/>
+      <w:keepLines/>
+      <w:numPr>
+        <w:ilvl w:val="3"/>
+        <w:numId w:val="4"/>
+      </w:numPr>
+      <w:spacing w:before="40" w:after="0"/>
+      <w:outlineLvl w:val="3"/>
+    </w:pPr>
+    <w:rPr>
+      <w:rFonts w:asciiTheme="majorHAnsi" w:eastAsiaTheme="majorEastAsia" w:hAnsiTheme="majorHAnsi" w:cstheme="majorBidi"/>
+      <w:i/>
+      <w:iCs/>
+      <w:color w:val="2F5496" w:themeColor="accent1" w:themeShade="BF"/>
+    </w:rPr>
+  </w:style>
+  <w:style w:type="paragraph" w:styleId="berschrift5">
+    <w:name w:val="heading 5"/>
+    <w:basedOn w:val="Standard"/>
+    <w:next w:val="Standard"/>
+    <w:link w:val="berschrift5Zchn"/>
+    <w:uiPriority w:val="9"/>
+    <w:semiHidden/>
+    <w:unhideWhenUsed/>
+    <w:qFormat/>
+    <w:rsid w:val="00FC1AA0"/>
+    <w:pPr>
+      <w:keepNext/>
+      <w:keepLines/>
+      <w:numPr>
+        <w:ilvl w:val="4"/>
+        <w:numId w:val="4"/>
+      </w:numPr>
+      <w:spacing w:before="40" w:after="0"/>
+      <w:outlineLvl w:val="4"/>
+    </w:pPr>
+    <w:rPr>
+      <w:rFonts w:asciiTheme="majorHAnsi" w:eastAsiaTheme="majorEastAsia" w:hAnsiTheme="majorHAnsi" w:cstheme="majorBidi"/>
+      <w:color w:val="2F5496" w:themeColor="accent1" w:themeShade="BF"/>
+    </w:rPr>
+  </w:style>
+  <w:style w:type="paragraph" w:styleId="berschrift6">
+    <w:name w:val="heading 6"/>
+    <w:basedOn w:val="Standard"/>
+    <w:next w:val="Standard"/>
+    <w:link w:val="berschrift6Zchn"/>
+    <w:uiPriority w:val="9"/>
+    <w:semiHidden/>
+    <w:unhideWhenUsed/>
+    <w:qFormat/>
+    <w:rsid w:val="00FC1AA0"/>
+    <w:pPr>
+      <w:keepNext/>
+      <w:keepLines/>
+      <w:numPr>
+        <w:ilvl w:val="5"/>
+        <w:numId w:val="4"/>
+      </w:numPr>
+      <w:spacing w:before="40" w:after="0"/>
+      <w:outlineLvl w:val="5"/>
+    </w:pPr>
+    <w:rPr>
+      <w:rFonts w:asciiTheme="majorHAnsi" w:eastAsiaTheme="majorEastAsia" w:hAnsiTheme="majorHAnsi" w:cstheme="majorBidi"/>
+      <w:color w:val="1F3763" w:themeColor="accent1" w:themeShade="7F"/>
+    </w:rPr>
+  </w:style>
+  <w:style w:type="paragraph" w:styleId="berschrift7">
+    <w:name w:val="heading 7"/>
+    <w:basedOn w:val="Standard"/>
+    <w:next w:val="Standard"/>
+    <w:link w:val="berschrift7Zchn"/>
+    <w:uiPriority w:val="9"/>
+    <w:semiHidden/>
+    <w:unhideWhenUsed/>
+    <w:qFormat/>
+    <w:rsid w:val="00FC1AA0"/>
+    <w:pPr>
+      <w:keepNext/>
+      <w:keepLines/>
+      <w:numPr>
+        <w:ilvl w:val="6"/>
+        <w:numId w:val="4"/>
+      </w:numPr>
+      <w:spacing w:before="40" w:after="0"/>
+      <w:outlineLvl w:val="6"/>
+    </w:pPr>
+    <w:rPr>
+      <w:rFonts w:asciiTheme="majorHAnsi" w:eastAsiaTheme="majorEastAsia" w:hAnsiTheme="majorHAnsi" w:cstheme="majorBidi"/>
+      <w:i/>
+      <w:iCs/>
+      <w:color w:val="1F3763" w:themeColor="accent1" w:themeShade="7F"/>
+    </w:rPr>
+  </w:style>
+  <w:style w:type="paragraph" w:styleId="berschrift8">
+    <w:name w:val="heading 8"/>
+    <w:basedOn w:val="Standard"/>
+    <w:next w:val="Standard"/>
+    <w:link w:val="berschrift8Zchn"/>
+    <w:uiPriority w:val="9"/>
+    <w:semiHidden/>
+    <w:unhideWhenUsed/>
+    <w:qFormat/>
+    <w:rsid w:val="00FC1AA0"/>
+    <w:pPr>
+      <w:keepNext/>
+      <w:keepLines/>
+      <w:numPr>
+        <w:ilvl w:val="7"/>
+        <w:numId w:val="4"/>
+      </w:numPr>
+      <w:spacing w:before="40" w:after="0"/>
+      <w:outlineLvl w:val="7"/>
+    </w:pPr>
+    <w:rPr>
+      <w:rFonts w:asciiTheme="majorHAnsi" w:eastAsiaTheme="majorEastAsia" w:hAnsiTheme="majorHAnsi" w:cstheme="majorBidi"/>
+      <w:color w:val="272727" w:themeColor="text1" w:themeTint="D8"/>
+      <w:sz w:val="21"/>
+      <w:szCs w:val="21"/>
+    </w:rPr>
+  </w:style>
+  <w:style w:type="paragraph" w:styleId="berschrift9">
+    <w:name w:val="heading 9"/>
+    <w:basedOn w:val="Standard"/>
+    <w:next w:val="Standard"/>
+    <w:link w:val="berschrift9Zchn"/>
+    <w:uiPriority w:val="9"/>
+    <w:semiHidden/>
+    <w:unhideWhenUsed/>
+    <w:qFormat/>
+    <w:rsid w:val="00FC1AA0"/>
+    <w:pPr>
+      <w:keepNext/>
+      <w:keepLines/>
+      <w:numPr>
+        <w:ilvl w:val="8"/>
+        <w:numId w:val="4"/>
+      </w:numPr>
+      <w:spacing w:before="40" w:after="0"/>
+      <w:outlineLvl w:val="8"/>
+    </w:pPr>
+    <w:rPr>
+      <w:rFonts w:asciiTheme="majorHAnsi" w:eastAsiaTheme="majorEastAsia" w:hAnsiTheme="majorHAnsi" w:cstheme="majorBidi"/>
+      <w:i/>
+      <w:iCs/>
+      <w:color w:val="272727" w:themeColor="text1" w:themeTint="D8"/>
+      <w:sz w:val="21"/>
+      <w:szCs w:val="21"/>
     </w:rPr>
   </w:style>
   <w:style w:type="character" w:default="1" w:styleId="Absatz-Standardschriftart">
@@ -4649,6 +4814,102 @@
       <w:color w:val="000000"/>
       <w:sz w:val="24"/>
       <w:szCs w:val="24"/>
+    </w:rPr>
+  </w:style>
+  <w:style w:type="character" w:customStyle="1" w:styleId="berschrift3Zchn">
+    <w:name w:val="Überschrift 3 Zchn"/>
+    <w:basedOn w:val="Absatz-Standardschriftart"/>
+    <w:link w:val="berschrift3"/>
+    <w:uiPriority w:val="9"/>
+    <w:semiHidden/>
+    <w:rsid w:val="00FC1AA0"/>
+    <w:rPr>
+      <w:rFonts w:asciiTheme="majorHAnsi" w:eastAsiaTheme="majorEastAsia" w:hAnsiTheme="majorHAnsi" w:cstheme="majorBidi"/>
+      <w:color w:val="1F3763" w:themeColor="accent1" w:themeShade="7F"/>
+      <w:sz w:val="24"/>
+      <w:szCs w:val="24"/>
+    </w:rPr>
+  </w:style>
+  <w:style w:type="character" w:customStyle="1" w:styleId="berschrift4Zchn">
+    <w:name w:val="Überschrift 4 Zchn"/>
+    <w:basedOn w:val="Absatz-Standardschriftart"/>
+    <w:link w:val="berschrift4"/>
+    <w:uiPriority w:val="9"/>
+    <w:semiHidden/>
+    <w:rsid w:val="00FC1AA0"/>
+    <w:rPr>
+      <w:rFonts w:asciiTheme="majorHAnsi" w:eastAsiaTheme="majorEastAsia" w:hAnsiTheme="majorHAnsi" w:cstheme="majorBidi"/>
+      <w:i/>
+      <w:iCs/>
+      <w:color w:val="2F5496" w:themeColor="accent1" w:themeShade="BF"/>
+    </w:rPr>
+  </w:style>
+  <w:style w:type="character" w:customStyle="1" w:styleId="berschrift5Zchn">
+    <w:name w:val="Überschrift 5 Zchn"/>
+    <w:basedOn w:val="Absatz-Standardschriftart"/>
+    <w:link w:val="berschrift5"/>
+    <w:uiPriority w:val="9"/>
+    <w:semiHidden/>
+    <w:rsid w:val="00FC1AA0"/>
+    <w:rPr>
+      <w:rFonts w:asciiTheme="majorHAnsi" w:eastAsiaTheme="majorEastAsia" w:hAnsiTheme="majorHAnsi" w:cstheme="majorBidi"/>
+      <w:color w:val="2F5496" w:themeColor="accent1" w:themeShade="BF"/>
+    </w:rPr>
+  </w:style>
+  <w:style w:type="character" w:customStyle="1" w:styleId="berschrift6Zchn">
+    <w:name w:val="Überschrift 6 Zchn"/>
+    <w:basedOn w:val="Absatz-Standardschriftart"/>
+    <w:link w:val="berschrift6"/>
+    <w:uiPriority w:val="9"/>
+    <w:semiHidden/>
+    <w:rsid w:val="00FC1AA0"/>
+    <w:rPr>
+      <w:rFonts w:asciiTheme="majorHAnsi" w:eastAsiaTheme="majorEastAsia" w:hAnsiTheme="majorHAnsi" w:cstheme="majorBidi"/>
+      <w:color w:val="1F3763" w:themeColor="accent1" w:themeShade="7F"/>
+    </w:rPr>
+  </w:style>
+  <w:style w:type="character" w:customStyle="1" w:styleId="berschrift7Zchn">
+    <w:name w:val="Überschrift 7 Zchn"/>
+    <w:basedOn w:val="Absatz-Standardschriftart"/>
+    <w:link w:val="berschrift7"/>
+    <w:uiPriority w:val="9"/>
+    <w:semiHidden/>
+    <w:rsid w:val="00FC1AA0"/>
+    <w:rPr>
+      <w:rFonts w:asciiTheme="majorHAnsi" w:eastAsiaTheme="majorEastAsia" w:hAnsiTheme="majorHAnsi" w:cstheme="majorBidi"/>
+      <w:i/>
+      <w:iCs/>
+      <w:color w:val="1F3763" w:themeColor="accent1" w:themeShade="7F"/>
+    </w:rPr>
+  </w:style>
+  <w:style w:type="character" w:customStyle="1" w:styleId="berschrift8Zchn">
+    <w:name w:val="Überschrift 8 Zchn"/>
+    <w:basedOn w:val="Absatz-Standardschriftart"/>
+    <w:link w:val="berschrift8"/>
+    <w:uiPriority w:val="9"/>
+    <w:semiHidden/>
+    <w:rsid w:val="00FC1AA0"/>
+    <w:rPr>
+      <w:rFonts w:asciiTheme="majorHAnsi" w:eastAsiaTheme="majorEastAsia" w:hAnsiTheme="majorHAnsi" w:cstheme="majorBidi"/>
+      <w:color w:val="272727" w:themeColor="text1" w:themeTint="D8"/>
+      <w:sz w:val="21"/>
+      <w:szCs w:val="21"/>
+    </w:rPr>
+  </w:style>
+  <w:style w:type="character" w:customStyle="1" w:styleId="berschrift9Zchn">
+    <w:name w:val="Überschrift 9 Zchn"/>
+    <w:basedOn w:val="Absatz-Standardschriftart"/>
+    <w:link w:val="berschrift9"/>
+    <w:uiPriority w:val="9"/>
+    <w:semiHidden/>
+    <w:rsid w:val="00FC1AA0"/>
+    <w:rPr>
+      <w:rFonts w:asciiTheme="majorHAnsi" w:eastAsiaTheme="majorEastAsia" w:hAnsiTheme="majorHAnsi" w:cstheme="majorBidi"/>
+      <w:i/>
+      <w:iCs/>
+      <w:color w:val="272727" w:themeColor="text1" w:themeTint="D8"/>
+      <w:sz w:val="21"/>
+      <w:szCs w:val="21"/>
     </w:rPr>
   </w:style>
 </w:styles>

</xml_diff>

<commit_message>
removed unnecessary 'main' div. Changed the upload-button to a actual file-input. Commented interessting Websites for the Styling of the File-Inpu.
</commit_message>
<xml_diff>
--- a/var/Pflichtenheft.docx
+++ b/var/Pflichtenheft.docx
@@ -606,7 +606,7 @@
           <w:sdtPr>
             <w:id w:val="621649841"/>
             <w14:checkbox>
-              <w14:checked w14:val="0"/>
+              <w14:checked w14:val="1"/>
               <w14:checkedState w14:val="2612" w14:font="MS Gothic"/>
               <w14:uncheckedState w14:val="2610" w14:font="MS Gothic"/>
             </w14:checkbox>
@@ -622,7 +622,7 @@
                   <w:rPr>
                     <w:rFonts w:ascii="MS Gothic" w:eastAsia="MS Gothic" w:hAnsi="MS Gothic" w:hint="eastAsia"/>
                   </w:rPr>
-                  <w:t>☐</w:t>
+                  <w:t>☒</w:t>
                 </w:r>
               </w:p>
             </w:tc>
@@ -1053,7 +1053,7 @@
           <w:sdtPr>
             <w:id w:val="-1115206659"/>
             <w14:checkbox>
-              <w14:checked w14:val="0"/>
+              <w14:checked w14:val="1"/>
               <w14:checkedState w14:val="2612" w14:font="MS Gothic"/>
               <w14:uncheckedState w14:val="2610" w14:font="MS Gothic"/>
             </w14:checkbox>
@@ -1069,7 +1069,7 @@
                   <w:rPr>
                     <w:rFonts w:ascii="MS Gothic" w:eastAsia="MS Gothic" w:hAnsi="MS Gothic" w:hint="eastAsia"/>
                   </w:rPr>
-                  <w:t>☐</w:t>
+                  <w:t>☒</w:t>
                 </w:r>
               </w:p>
             </w:tc>
@@ -1406,7 +1406,7 @@
           <w:sdtPr>
             <w:id w:val="-318275213"/>
             <w14:checkbox>
-              <w14:checked w14:val="0"/>
+              <w14:checked w14:val="1"/>
               <w14:checkedState w14:val="2612" w14:font="MS Gothic"/>
               <w14:uncheckedState w14:val="2610" w14:font="MS Gothic"/>
             </w14:checkbox>
@@ -1422,7 +1422,7 @@
                   <w:rPr>
                     <w:rFonts w:ascii="MS Gothic" w:eastAsia="MS Gothic" w:hAnsi="MS Gothic" w:hint="eastAsia"/>
                   </w:rPr>
-                  <w:t>☐</w:t>
+                  <w:t>☒</w:t>
                 </w:r>
               </w:p>
             </w:tc>
@@ -2018,7 +2018,7 @@
           <w:sdtPr>
             <w:id w:val="-1324353516"/>
             <w14:checkbox>
-              <w14:checked w14:val="0"/>
+              <w14:checked w14:val="1"/>
               <w14:checkedState w14:val="2612" w14:font="MS Gothic"/>
               <w14:uncheckedState w14:val="2610" w14:font="MS Gothic"/>
             </w14:checkbox>
@@ -2034,7 +2034,7 @@
                   <w:rPr>
                     <w:rFonts w:ascii="MS Gothic" w:eastAsia="MS Gothic" w:hAnsi="MS Gothic" w:hint="eastAsia"/>
                   </w:rPr>
-                  <w:t>☐</w:t>
+                  <w:t>☒</w:t>
                 </w:r>
               </w:p>
             </w:tc>
@@ -2120,7 +2120,7 @@
           <w:sdtPr>
             <w:id w:val="-1854106800"/>
             <w14:checkbox>
-              <w14:checked w14:val="0"/>
+              <w14:checked w14:val="1"/>
               <w14:checkedState w14:val="2612" w14:font="MS Gothic"/>
               <w14:uncheckedState w14:val="2610" w14:font="MS Gothic"/>
             </w14:checkbox>
@@ -2136,7 +2136,7 @@
                   <w:rPr>
                     <w:rFonts w:ascii="MS Gothic" w:eastAsia="MS Gothic" w:hAnsi="MS Gothic" w:hint="eastAsia"/>
                   </w:rPr>
-                  <w:t>☐</w:t>
+                  <w:t>☒</w:t>
                 </w:r>
               </w:p>
             </w:tc>
@@ -2211,11 +2211,9 @@
       <w:pPr>
         <w:pStyle w:val="berschrift2"/>
       </w:pPr>
-      <w:proofErr w:type="spellStart"/>
       <w:r>
         <w:t>Javascript</w:t>
       </w:r>
-      <w:proofErr w:type="spellEnd"/>
     </w:p>
     <w:tbl>
       <w:tblPr>
@@ -2367,13 +2365,8 @@
         <w:t>Serverseitig</w:t>
       </w:r>
       <w:r>
-        <w:t xml:space="preserve"> / PHP </w:t>
+        <w:t xml:space="preserve"> / PHP prüfung</w:t>
       </w:r>
-      <w:proofErr w:type="spellStart"/>
-      <w:r>
-        <w:t>prüfung</w:t>
-      </w:r>
-      <w:proofErr w:type="spellEnd"/>
     </w:p>
     <w:tbl>
       <w:tblPr>

</xml_diff>

<commit_message>
Moved Canvas to the Left, because it looks better. Added a Script for the InitialDrawing. Added Submit-Action to the Form. Added Style to the Canvas related elements.
</commit_message>
<xml_diff>
--- a/var/Pflichtenheft.docx
+++ b/var/Pflichtenheft.docx
@@ -1462,7 +1462,7 @@
           <w:sdtPr>
             <w:id w:val="824246309"/>
             <w14:checkbox>
-              <w14:checked w14:val="0"/>
+              <w14:checked w14:val="1"/>
               <w14:checkedState w14:val="2612" w14:font="MS Gothic"/>
               <w14:uncheckedState w14:val="2610" w14:font="MS Gothic"/>
             </w14:checkbox>
@@ -1478,7 +1478,7 @@
                   <w:rPr>
                     <w:rFonts w:ascii="MS Gothic" w:eastAsia="MS Gothic" w:hAnsi="MS Gothic" w:hint="eastAsia"/>
                   </w:rPr>
-                  <w:t>☐</w:t>
+                  <w:t>☒</w:t>
                 </w:r>
               </w:p>
             </w:tc>
@@ -1515,7 +1515,7 @@
           <w:sdtPr>
             <w:id w:val="773992034"/>
             <w14:checkbox>
-              <w14:checked w14:val="0"/>
+              <w14:checked w14:val="1"/>
               <w14:checkedState w14:val="2612" w14:font="MS Gothic"/>
               <w14:uncheckedState w14:val="2610" w14:font="MS Gothic"/>
             </w14:checkbox>
@@ -1531,7 +1531,7 @@
                   <w:rPr>
                     <w:rFonts w:ascii="MS Gothic" w:eastAsia="MS Gothic" w:hAnsi="MS Gothic" w:hint="eastAsia"/>
                   </w:rPr>
-                  <w:t>☐</w:t>
+                  <w:t>☒</w:t>
                 </w:r>
               </w:p>
             </w:tc>
@@ -1800,7 +1800,7 @@
           <w:sdtPr>
             <w:id w:val="-946546987"/>
             <w14:checkbox>
-              <w14:checked w14:val="0"/>
+              <w14:checked w14:val="1"/>
               <w14:checkedState w14:val="2612" w14:font="MS Gothic"/>
               <w14:uncheckedState w14:val="2610" w14:font="MS Gothic"/>
             </w14:checkbox>
@@ -1816,7 +1816,7 @@
                   <w:rPr>
                     <w:rFonts w:ascii="MS Gothic" w:eastAsia="MS Gothic" w:hAnsi="MS Gothic" w:hint="eastAsia"/>
                   </w:rPr>
-                  <w:t>☐</w:t>
+                  <w:t>☒</w:t>
                 </w:r>
               </w:p>
             </w:tc>

</xml_diff>

<commit_message>
updated the Length of email in schema.sql. Introduced form Validation with HTML for the fields 'firstName', 'lastName', 'email'. created formValidation.js, what filters the Language of the 'message' field.
</commit_message>
<xml_diff>
--- a/var/Pflichtenheft.docx
+++ b/var/Pflichtenheft.docx
@@ -903,7 +903,7 @@
           <w:sdtPr>
             <w:id w:val="-1645340195"/>
             <w14:checkbox>
-              <w14:checked w14:val="0"/>
+              <w14:checked w14:val="1"/>
               <w14:checkedState w14:val="2612" w14:font="MS Gothic"/>
               <w14:uncheckedState w14:val="2610" w14:font="MS Gothic"/>
             </w14:checkbox>
@@ -919,7 +919,7 @@
                   <w:rPr>
                     <w:rFonts w:ascii="MS Gothic" w:eastAsia="MS Gothic" w:hAnsi="MS Gothic" w:hint="eastAsia"/>
                   </w:rPr>
-                  <w:t>☐</w:t>
+                  <w:t>☒</w:t>
                 </w:r>
               </w:p>
             </w:tc>
@@ -951,7 +951,7 @@
           <w:sdtPr>
             <w:id w:val="247003264"/>
             <w14:checkbox>
-              <w14:checked w14:val="0"/>
+              <w14:checked w14:val="1"/>
               <w14:checkedState w14:val="2612" w14:font="MS Gothic"/>
               <w14:uncheckedState w14:val="2610" w14:font="MS Gothic"/>
             </w14:checkbox>
@@ -967,7 +967,7 @@
                   <w:rPr>
                     <w:rFonts w:ascii="MS Gothic" w:eastAsia="MS Gothic" w:hAnsi="MS Gothic" w:hint="eastAsia"/>
                   </w:rPr>
-                  <w:t>☐</w:t>
+                  <w:t>☒</w:t>
                 </w:r>
               </w:p>
             </w:tc>
@@ -1257,7 +1257,7 @@
           <w:sdtPr>
             <w:id w:val="630829772"/>
             <w14:checkbox>
-              <w14:checked w14:val="0"/>
+              <w14:checked w14:val="1"/>
               <w14:checkedState w14:val="2612" w14:font="MS Gothic"/>
               <w14:uncheckedState w14:val="2610" w14:font="MS Gothic"/>
             </w14:checkbox>
@@ -1273,7 +1273,7 @@
                   <w:rPr>
                     <w:rFonts w:ascii="MS Gothic" w:eastAsia="MS Gothic" w:hAnsi="MS Gothic" w:hint="eastAsia"/>
                   </w:rPr>
-                  <w:t>☐</w:t>
+                  <w:t>☒</w:t>
                 </w:r>
               </w:p>
             </w:tc>
@@ -1611,7 +1611,7 @@
           <w:sdtPr>
             <w:id w:val="-604733946"/>
             <w14:checkbox>
-              <w14:checked w14:val="0"/>
+              <w14:checked w14:val="1"/>
               <w14:checkedState w14:val="2612" w14:font="MS Gothic"/>
               <w14:uncheckedState w14:val="2610" w14:font="MS Gothic"/>
             </w14:checkbox>
@@ -1627,7 +1627,7 @@
                   <w:rPr>
                     <w:rFonts w:ascii="MS Gothic" w:eastAsia="MS Gothic" w:hAnsi="MS Gothic" w:hint="eastAsia"/>
                   </w:rPr>
-                  <w:t>☐</w:t>
+                  <w:t>☒</w:t>
                 </w:r>
               </w:p>
             </w:tc>
@@ -1670,7 +1670,7 @@
           <w:sdtPr>
             <w:id w:val="1069312811"/>
             <w14:checkbox>
-              <w14:checked w14:val="0"/>
+              <w14:checked w14:val="1"/>
               <w14:checkedState w14:val="2612" w14:font="MS Gothic"/>
               <w14:uncheckedState w14:val="2610" w14:font="MS Gothic"/>
             </w14:checkbox>
@@ -1686,7 +1686,7 @@
                   <w:rPr>
                     <w:rFonts w:ascii="MS Gothic" w:eastAsia="MS Gothic" w:hAnsi="MS Gothic" w:hint="eastAsia"/>
                   </w:rPr>
-                  <w:t>☐</w:t>
+                  <w:t>☒</w:t>
                 </w:r>
               </w:p>
             </w:tc>
@@ -1862,7 +1862,7 @@
           <w:sdtPr>
             <w:id w:val="1594509931"/>
             <w14:checkbox>
-              <w14:checked w14:val="0"/>
+              <w14:checked w14:val="1"/>
               <w14:checkedState w14:val="2612" w14:font="MS Gothic"/>
               <w14:uncheckedState w14:val="2610" w14:font="MS Gothic"/>
             </w14:checkbox>
@@ -1878,7 +1878,7 @@
                   <w:rPr>
                     <w:rFonts w:ascii="MS Gothic" w:eastAsia="MS Gothic" w:hAnsi="MS Gothic" w:hint="eastAsia"/>
                   </w:rPr>
-                  <w:t>☐</w:t>
+                  <w:t>☒</w:t>
                 </w:r>
               </w:p>
             </w:tc>

</xml_diff>

<commit_message>
Fixed Bugs in the JS-FormValidation.
</commit_message>
<xml_diff>
--- a/var/Pflichtenheft.docx
+++ b/var/Pflichtenheft.docx
@@ -1964,7 +1964,7 @@
           <w:sdtPr>
             <w:id w:val="1466703669"/>
             <w14:checkbox>
-              <w14:checked w14:val="0"/>
+              <w14:checked w14:val="1"/>
               <w14:checkedState w14:val="2612" w14:font="MS Gothic"/>
               <w14:uncheckedState w14:val="2610" w14:font="MS Gothic"/>
             </w14:checkbox>
@@ -1980,7 +1980,7 @@
                   <w:rPr>
                     <w:rFonts w:ascii="MS Gothic" w:eastAsia="MS Gothic" w:hAnsi="MS Gothic" w:hint="eastAsia"/>
                   </w:rPr>
-                  <w:t>☐</w:t>
+                  <w:t>☒</w:t>
                 </w:r>
               </w:p>
             </w:tc>
@@ -2333,7 +2333,7 @@
           <w:sdtPr>
             <w:id w:val="-1470972060"/>
             <w14:checkbox>
-              <w14:checked w14:val="0"/>
+              <w14:checked w14:val="1"/>
               <w14:checkedState w14:val="2612" w14:font="MS Gothic"/>
               <w14:uncheckedState w14:val="2610" w14:font="MS Gothic"/>
             </w14:checkbox>
@@ -2349,7 +2349,7 @@
                   <w:rPr>
                     <w:rFonts w:ascii="MS Gothic" w:eastAsia="MS Gothic" w:hAnsi="MS Gothic" w:hint="eastAsia"/>
                   </w:rPr>
-                  <w:t>☐</w:t>
+                  <w:t>☒</w:t>
                 </w:r>
               </w:p>
             </w:tc>

</xml_diff>

<commit_message>
Refactored PHP and made it much more flexible and readble
</commit_message>
<xml_diff>
--- a/var/Pflichtenheft.docx
+++ b/var/Pflichtenheft.docx
@@ -606,7 +606,7 @@
           <w:sdtPr>
             <w:id w:val="621649841"/>
             <w14:checkbox>
-              <w14:checked w14:val="1"/>
+              <w14:checked w14:val="0"/>
               <w14:checkedState w14:val="2612" w14:font="MS Gothic"/>
               <w14:uncheckedState w14:val="2610" w14:font="MS Gothic"/>
             </w14:checkbox>
@@ -622,7 +622,7 @@
                   <w:rPr>
                     <w:rFonts w:ascii="MS Gothic" w:eastAsia="MS Gothic" w:hAnsi="MS Gothic" w:hint="eastAsia"/>
                   </w:rPr>
-                  <w:t>☒</w:t>
+                  <w:t>☐</w:t>
                 </w:r>
               </w:p>
             </w:tc>
@@ -903,7 +903,7 @@
           <w:sdtPr>
             <w:id w:val="-1645340195"/>
             <w14:checkbox>
-              <w14:checked w14:val="1"/>
+              <w14:checked w14:val="0"/>
               <w14:checkedState w14:val="2612" w14:font="MS Gothic"/>
               <w14:uncheckedState w14:val="2610" w14:font="MS Gothic"/>
             </w14:checkbox>
@@ -919,7 +919,7 @@
                   <w:rPr>
                     <w:rFonts w:ascii="MS Gothic" w:eastAsia="MS Gothic" w:hAnsi="MS Gothic" w:hint="eastAsia"/>
                   </w:rPr>
-                  <w:t>☒</w:t>
+                  <w:t>☐</w:t>
                 </w:r>
               </w:p>
             </w:tc>
@@ -951,7 +951,7 @@
           <w:sdtPr>
             <w:id w:val="247003264"/>
             <w14:checkbox>
-              <w14:checked w14:val="1"/>
+              <w14:checked w14:val="0"/>
               <w14:checkedState w14:val="2612" w14:font="MS Gothic"/>
               <w14:uncheckedState w14:val="2610" w14:font="MS Gothic"/>
             </w14:checkbox>
@@ -967,7 +967,7 @@
                   <w:rPr>
                     <w:rFonts w:ascii="MS Gothic" w:eastAsia="MS Gothic" w:hAnsi="MS Gothic" w:hint="eastAsia"/>
                   </w:rPr>
-                  <w:t>☒</w:t>
+                  <w:t>☐</w:t>
                 </w:r>
               </w:p>
             </w:tc>
@@ -1053,7 +1053,7 @@
           <w:sdtPr>
             <w:id w:val="-1115206659"/>
             <w14:checkbox>
-              <w14:checked w14:val="1"/>
+              <w14:checked w14:val="0"/>
               <w14:checkedState w14:val="2612" w14:font="MS Gothic"/>
               <w14:uncheckedState w14:val="2610" w14:font="MS Gothic"/>
             </w14:checkbox>
@@ -1069,7 +1069,7 @@
                   <w:rPr>
                     <w:rFonts w:ascii="MS Gothic" w:eastAsia="MS Gothic" w:hAnsi="MS Gothic" w:hint="eastAsia"/>
                   </w:rPr>
-                  <w:t>☒</w:t>
+                  <w:t>☐</w:t>
                 </w:r>
               </w:p>
             </w:tc>
@@ -1257,7 +1257,7 @@
           <w:sdtPr>
             <w:id w:val="630829772"/>
             <w14:checkbox>
-              <w14:checked w14:val="1"/>
+              <w14:checked w14:val="0"/>
               <w14:checkedState w14:val="2612" w14:font="MS Gothic"/>
               <w14:uncheckedState w14:val="2610" w14:font="MS Gothic"/>
             </w14:checkbox>
@@ -1273,7 +1273,7 @@
                   <w:rPr>
                     <w:rFonts w:ascii="MS Gothic" w:eastAsia="MS Gothic" w:hAnsi="MS Gothic" w:hint="eastAsia"/>
                   </w:rPr>
-                  <w:t>☒</w:t>
+                  <w:t>☐</w:t>
                 </w:r>
               </w:p>
             </w:tc>
@@ -1406,7 +1406,7 @@
           <w:sdtPr>
             <w:id w:val="-318275213"/>
             <w14:checkbox>
-              <w14:checked w14:val="1"/>
+              <w14:checked w14:val="0"/>
               <w14:checkedState w14:val="2612" w14:font="MS Gothic"/>
               <w14:uncheckedState w14:val="2610" w14:font="MS Gothic"/>
             </w14:checkbox>
@@ -1422,7 +1422,7 @@
                   <w:rPr>
                     <w:rFonts w:ascii="MS Gothic" w:eastAsia="MS Gothic" w:hAnsi="MS Gothic" w:hint="eastAsia"/>
                   </w:rPr>
-                  <w:t>☒</w:t>
+                  <w:t>☐</w:t>
                 </w:r>
               </w:p>
             </w:tc>
@@ -1462,7 +1462,7 @@
           <w:sdtPr>
             <w:id w:val="824246309"/>
             <w14:checkbox>
-              <w14:checked w14:val="1"/>
+              <w14:checked w14:val="0"/>
               <w14:checkedState w14:val="2612" w14:font="MS Gothic"/>
               <w14:uncheckedState w14:val="2610" w14:font="MS Gothic"/>
             </w14:checkbox>
@@ -1478,7 +1478,7 @@
                   <w:rPr>
                     <w:rFonts w:ascii="MS Gothic" w:eastAsia="MS Gothic" w:hAnsi="MS Gothic" w:hint="eastAsia"/>
                   </w:rPr>
-                  <w:t>☒</w:t>
+                  <w:t>☐</w:t>
                 </w:r>
               </w:p>
             </w:tc>
@@ -1515,7 +1515,7 @@
           <w:sdtPr>
             <w:id w:val="773992034"/>
             <w14:checkbox>
-              <w14:checked w14:val="1"/>
+              <w14:checked w14:val="0"/>
               <w14:checkedState w14:val="2612" w14:font="MS Gothic"/>
               <w14:uncheckedState w14:val="2610" w14:font="MS Gothic"/>
             </w14:checkbox>
@@ -1531,7 +1531,7 @@
                   <w:rPr>
                     <w:rFonts w:ascii="MS Gothic" w:eastAsia="MS Gothic" w:hAnsi="MS Gothic" w:hint="eastAsia"/>
                   </w:rPr>
-                  <w:t>☒</w:t>
+                  <w:t>☐</w:t>
                 </w:r>
               </w:p>
             </w:tc>
@@ -1611,7 +1611,7 @@
           <w:sdtPr>
             <w:id w:val="-604733946"/>
             <w14:checkbox>
-              <w14:checked w14:val="1"/>
+              <w14:checked w14:val="0"/>
               <w14:checkedState w14:val="2612" w14:font="MS Gothic"/>
               <w14:uncheckedState w14:val="2610" w14:font="MS Gothic"/>
             </w14:checkbox>
@@ -1627,7 +1627,7 @@
                   <w:rPr>
                     <w:rFonts w:ascii="MS Gothic" w:eastAsia="MS Gothic" w:hAnsi="MS Gothic" w:hint="eastAsia"/>
                   </w:rPr>
-                  <w:t>☒</w:t>
+                  <w:t>☐</w:t>
                 </w:r>
               </w:p>
             </w:tc>
@@ -1670,7 +1670,7 @@
           <w:sdtPr>
             <w:id w:val="1069312811"/>
             <w14:checkbox>
-              <w14:checked w14:val="1"/>
+              <w14:checked w14:val="0"/>
               <w14:checkedState w14:val="2612" w14:font="MS Gothic"/>
               <w14:uncheckedState w14:val="2610" w14:font="MS Gothic"/>
             </w14:checkbox>
@@ -1686,7 +1686,7 @@
                   <w:rPr>
                     <w:rFonts w:ascii="MS Gothic" w:eastAsia="MS Gothic" w:hAnsi="MS Gothic" w:hint="eastAsia"/>
                   </w:rPr>
-                  <w:t>☒</w:t>
+                  <w:t>☐</w:t>
                 </w:r>
               </w:p>
             </w:tc>
@@ -1800,7 +1800,7 @@
           <w:sdtPr>
             <w:id w:val="-946546987"/>
             <w14:checkbox>
-              <w14:checked w14:val="1"/>
+              <w14:checked w14:val="0"/>
               <w14:checkedState w14:val="2612" w14:font="MS Gothic"/>
               <w14:uncheckedState w14:val="2610" w14:font="MS Gothic"/>
             </w14:checkbox>
@@ -1816,7 +1816,7 @@
                   <w:rPr>
                     <w:rFonts w:ascii="MS Gothic" w:eastAsia="MS Gothic" w:hAnsi="MS Gothic" w:hint="eastAsia"/>
                   </w:rPr>
-                  <w:t>☒</w:t>
+                  <w:t>☐</w:t>
                 </w:r>
               </w:p>
             </w:tc>
@@ -1862,7 +1862,7 @@
           <w:sdtPr>
             <w:id w:val="1594509931"/>
             <w14:checkbox>
-              <w14:checked w14:val="1"/>
+              <w14:checked w14:val="0"/>
               <w14:checkedState w14:val="2612" w14:font="MS Gothic"/>
               <w14:uncheckedState w14:val="2610" w14:font="MS Gothic"/>
             </w14:checkbox>
@@ -1878,7 +1878,7 @@
                   <w:rPr>
                     <w:rFonts w:ascii="MS Gothic" w:eastAsia="MS Gothic" w:hAnsi="MS Gothic" w:hint="eastAsia"/>
                   </w:rPr>
-                  <w:t>☒</w:t>
+                  <w:t>☐</w:t>
                 </w:r>
               </w:p>
             </w:tc>
@@ -1964,7 +1964,7 @@
           <w:sdtPr>
             <w:id w:val="1466703669"/>
             <w14:checkbox>
-              <w14:checked w14:val="1"/>
+              <w14:checked w14:val="0"/>
               <w14:checkedState w14:val="2612" w14:font="MS Gothic"/>
               <w14:uncheckedState w14:val="2610" w14:font="MS Gothic"/>
             </w14:checkbox>
@@ -1980,7 +1980,7 @@
                   <w:rPr>
                     <w:rFonts w:ascii="MS Gothic" w:eastAsia="MS Gothic" w:hAnsi="MS Gothic" w:hint="eastAsia"/>
                   </w:rPr>
-                  <w:t>☒</w:t>
+                  <w:t>☐</w:t>
                 </w:r>
               </w:p>
             </w:tc>
@@ -2018,7 +2018,7 @@
           <w:sdtPr>
             <w:id w:val="-1324353516"/>
             <w14:checkbox>
-              <w14:checked w14:val="1"/>
+              <w14:checked w14:val="0"/>
               <w14:checkedState w14:val="2612" w14:font="MS Gothic"/>
               <w14:uncheckedState w14:val="2610" w14:font="MS Gothic"/>
             </w14:checkbox>
@@ -2034,7 +2034,7 @@
                   <w:rPr>
                     <w:rFonts w:ascii="MS Gothic" w:eastAsia="MS Gothic" w:hAnsi="MS Gothic" w:hint="eastAsia"/>
                   </w:rPr>
-                  <w:t>☒</w:t>
+                  <w:t>☐</w:t>
                 </w:r>
               </w:p>
             </w:tc>
@@ -2120,7 +2120,7 @@
           <w:sdtPr>
             <w:id w:val="-1854106800"/>
             <w14:checkbox>
-              <w14:checked w14:val="1"/>
+              <w14:checked w14:val="0"/>
               <w14:checkedState w14:val="2612" w14:font="MS Gothic"/>
               <w14:uncheckedState w14:val="2610" w14:font="MS Gothic"/>
             </w14:checkbox>
@@ -2136,7 +2136,7 @@
                   <w:rPr>
                     <w:rFonts w:ascii="MS Gothic" w:eastAsia="MS Gothic" w:hAnsi="MS Gothic" w:hint="eastAsia"/>
                   </w:rPr>
-                  <w:t>☒</w:t>
+                  <w:t>☐</w:t>
                 </w:r>
               </w:p>
             </w:tc>
@@ -2183,7 +2183,7 @@
           <w:sdtPr>
             <w:id w:val="-1826965276"/>
             <w14:checkbox>
-              <w14:checked w14:val="1"/>
+              <w14:checked w14:val="0"/>
               <w14:checkedState w14:val="2612" w14:font="MS Gothic"/>
               <w14:uncheckedState w14:val="2610" w14:font="MS Gothic"/>
             </w14:checkbox>
@@ -2199,7 +2199,7 @@
                   <w:rPr>
                     <w:rFonts w:ascii="MS Gothic" w:eastAsia="MS Gothic" w:hAnsi="MS Gothic" w:hint="eastAsia"/>
                   </w:rPr>
-                  <w:t>☒</w:t>
+                  <w:t>☐</w:t>
                 </w:r>
               </w:p>
             </w:tc>
@@ -2333,7 +2333,7 @@
           <w:sdtPr>
             <w:id w:val="-1470972060"/>
             <w14:checkbox>
-              <w14:checked w14:val="1"/>
+              <w14:checked w14:val="0"/>
               <w14:checkedState w14:val="2612" w14:font="MS Gothic"/>
               <w14:uncheckedState w14:val="2610" w14:font="MS Gothic"/>
             </w14:checkbox>
@@ -2349,7 +2349,7 @@
                   <w:rPr>
                     <w:rFonts w:ascii="MS Gothic" w:eastAsia="MS Gothic" w:hAnsi="MS Gothic" w:hint="eastAsia"/>
                   </w:rPr>
-                  <w:t>☒</w:t>
+                  <w:t>☐</w:t>
                 </w:r>
               </w:p>
             </w:tc>
@@ -3238,6 +3238,278 @@
             </w14:checkbox>
           </w:sdtPr>
           <w:sdtEndPr/>
+          <w:sdtContent>
+            <w:tc>
+              <w:tcPr>
+                <w:tcW w:w="774" w:type="dxa"/>
+              </w:tcPr>
+              <w:p>
+                <w:r>
+                  <w:rPr>
+                    <w:rFonts w:ascii="MS Gothic" w:eastAsia="MS Gothic" w:hAnsi="MS Gothic" w:hint="eastAsia"/>
+                  </w:rPr>
+                  <w:t>☐</w:t>
+                </w:r>
+              </w:p>
+            </w:tc>
+          </w:sdtContent>
+        </w:sdt>
+      </w:tr>
+    </w:tbl>
+    <w:p>
+      <w:pPr>
+        <w:pStyle w:val="berschrift1"/>
+      </w:pPr>
+      <w:r>
+        <w:t>Barrierefreiheit</w:t>
+      </w:r>
+    </w:p>
+    <w:tbl>
+      <w:tblPr>
+        <w:tblStyle w:val="Tabellenraster"/>
+        <w:tblW w:w="9538" w:type="dxa"/>
+        <w:tblLook w:val="04A0" w:firstRow="1" w:lastRow="0" w:firstColumn="1" w:lastColumn="0" w:noHBand="0" w:noVBand="1"/>
+      </w:tblPr>
+      <w:tblGrid>
+        <w:gridCol w:w="2547"/>
+        <w:gridCol w:w="6217"/>
+        <w:gridCol w:w="774"/>
+      </w:tblGrid>
+      <w:tr>
+        <w:tc>
+          <w:tcPr>
+            <w:tcW w:w="2547" w:type="dxa"/>
+          </w:tcPr>
+          <w:p>
+            <w:pPr>
+              <w:rPr>
+                <w:b/>
+              </w:rPr>
+            </w:pPr>
+            <w:r>
+              <w:rPr>
+                <w:b/>
+              </w:rPr>
+              <w:t>Anforderung</w:t>
+            </w:r>
+          </w:p>
+        </w:tc>
+        <w:tc>
+          <w:tcPr>
+            <w:tcW w:w="6217" w:type="dxa"/>
+          </w:tcPr>
+          <w:p>
+            <w:pPr>
+              <w:rPr>
+                <w:b/>
+                <w:sz w:val="20"/>
+                <w:szCs w:val="20"/>
+              </w:rPr>
+            </w:pPr>
+            <w:proofErr w:type="spellStart"/>
+            <w:r>
+              <w:rPr>
+                <w:b/>
+                <w:sz w:val="20"/>
+                <w:szCs w:val="20"/>
+              </w:rPr>
+              <w:t>Spezifierung</w:t>
+            </w:r>
+            <w:proofErr w:type="spellEnd"/>
+          </w:p>
+        </w:tc>
+        <w:tc>
+          <w:tcPr>
+            <w:tcW w:w="774" w:type="dxa"/>
+          </w:tcPr>
+          <w:p>
+            <w:pPr>
+              <w:rPr>
+                <w:b/>
+              </w:rPr>
+            </w:pPr>
+            <w:r>
+              <w:rPr>
+                <w:b/>
+              </w:rPr>
+              <w:t>Erfüllt</w:t>
+            </w:r>
+          </w:p>
+        </w:tc>
+      </w:tr>
+      <w:tr>
+        <w:tc>
+          <w:tcPr>
+            <w:tcW w:w="2547" w:type="dxa"/>
+          </w:tcPr>
+          <w:p>
+            <w:r>
+              <w:t>Form / Input</w:t>
+            </w:r>
+          </w:p>
+        </w:tc>
+        <w:tc>
+          <w:tcPr>
+            <w:tcW w:w="6217" w:type="dxa"/>
+          </w:tcPr>
+          <w:p>
+            <w:pPr>
+              <w:rPr>
+                <w:sz w:val="20"/>
+                <w:szCs w:val="20"/>
+              </w:rPr>
+            </w:pPr>
+            <w:r>
+              <w:rPr>
+                <w:sz w:val="20"/>
+                <w:szCs w:val="20"/>
+              </w:rPr>
+              <w:t>Alle Elemente bieten</w:t>
+            </w:r>
+            <w:r>
+              <w:rPr>
+                <w:sz w:val="20"/>
+                <w:szCs w:val="20"/>
+              </w:rPr>
+              <w:t xml:space="preserve"> ein Label, bzw.</w:t>
+            </w:r>
+            <w:r>
+              <w:rPr>
+                <w:sz w:val="20"/>
+                <w:szCs w:val="20"/>
+              </w:rPr>
+              <w:t xml:space="preserve"> min. 2 Zugänge.</w:t>
+            </w:r>
+          </w:p>
+        </w:tc>
+        <w:sdt>
+          <w:sdtPr>
+            <w:id w:val="-1079064244"/>
+            <w14:checkbox>
+              <w14:checked w14:val="0"/>
+              <w14:checkedState w14:val="2612" w14:font="MS Gothic"/>
+              <w14:uncheckedState w14:val="2610" w14:font="MS Gothic"/>
+            </w14:checkbox>
+          </w:sdtPr>
+          <w:sdtContent>
+            <w:tc>
+              <w:tcPr>
+                <w:tcW w:w="774" w:type="dxa"/>
+              </w:tcPr>
+              <w:p>
+                <w:r>
+                  <w:rPr>
+                    <w:rFonts w:ascii="MS Gothic" w:eastAsia="MS Gothic" w:hAnsi="MS Gothic" w:hint="eastAsia"/>
+                  </w:rPr>
+                  <w:t>☐</w:t>
+                </w:r>
+              </w:p>
+            </w:tc>
+          </w:sdtContent>
+        </w:sdt>
+      </w:tr>
+      <w:tr>
+        <w:tc>
+          <w:tcPr>
+            <w:tcW w:w="2547" w:type="dxa"/>
+          </w:tcPr>
+          <w:p>
+            <w:r>
+              <w:t xml:space="preserve">Bilder / </w:t>
+            </w:r>
+            <w:proofErr w:type="gramStart"/>
+            <w:r>
+              <w:t>Allgemein</w:t>
+            </w:r>
+            <w:proofErr w:type="gramEnd"/>
+          </w:p>
+        </w:tc>
+        <w:tc>
+          <w:tcPr>
+            <w:tcW w:w="6217" w:type="dxa"/>
+          </w:tcPr>
+          <w:p>
+            <w:pPr>
+              <w:rPr>
+                <w:sz w:val="20"/>
+                <w:szCs w:val="20"/>
+              </w:rPr>
+            </w:pPr>
+            <w:r>
+              <w:rPr>
+                <w:sz w:val="20"/>
+                <w:szCs w:val="20"/>
+              </w:rPr>
+              <w:t>Haben alle min. 2 Kanäle (inkl. Generierte Bilder)</w:t>
+            </w:r>
+          </w:p>
+        </w:tc>
+        <w:sdt>
+          <w:sdtPr>
+            <w:id w:val="-603575652"/>
+            <w14:checkbox>
+              <w14:checked w14:val="0"/>
+              <w14:checkedState w14:val="2612" w14:font="MS Gothic"/>
+              <w14:uncheckedState w14:val="2610" w14:font="MS Gothic"/>
+            </w14:checkbox>
+          </w:sdtPr>
+          <w:sdtContent>
+            <w:tc>
+              <w:tcPr>
+                <w:tcW w:w="774" w:type="dxa"/>
+              </w:tcPr>
+              <w:p>
+                <w:r>
+                  <w:rPr>
+                    <w:rFonts w:ascii="MS Gothic" w:eastAsia="MS Gothic" w:hAnsi="MS Gothic" w:hint="eastAsia"/>
+                  </w:rPr>
+                  <w:t>☐</w:t>
+                </w:r>
+              </w:p>
+            </w:tc>
+          </w:sdtContent>
+        </w:sdt>
+      </w:tr>
+      <w:tr>
+        <w:tc>
+          <w:tcPr>
+            <w:tcW w:w="2547" w:type="dxa"/>
+          </w:tcPr>
+          <w:p>
+            <w:r>
+              <w:t>Tabreihenfolge</w:t>
+            </w:r>
+          </w:p>
+        </w:tc>
+        <w:tc>
+          <w:tcPr>
+            <w:tcW w:w="6217" w:type="dxa"/>
+          </w:tcPr>
+          <w:p>
+            <w:pPr>
+              <w:rPr>
+                <w:sz w:val="20"/>
+                <w:szCs w:val="20"/>
+              </w:rPr>
+            </w:pPr>
+            <w:r>
+              <w:rPr>
+                <w:sz w:val="20"/>
+                <w:szCs w:val="20"/>
+              </w:rPr>
+              <w:t>Labels und Alt/Title Attribute sind richtig gesetzt</w:t>
+            </w:r>
+          </w:p>
+        </w:tc>
+        <w:sdt>
+          <w:sdtPr>
+            <w:id w:val="-1093391090"/>
+            <w14:checkbox>
+              <w14:checked w14:val="0"/>
+              <w14:checkedState w14:val="2612" w14:font="MS Gothic"/>
+              <w14:uncheckedState w14:val="2610" w14:font="MS Gothic"/>
+            </w14:checkbox>
+          </w:sdtPr>
           <w:sdtContent>
             <w:tc>
               <w:tcPr>
@@ -4437,7 +4709,7 @@
   <w:style w:type="paragraph" w:default="1" w:styleId="Standard">
     <w:name w:val="Normal"/>
     <w:qFormat/>
-    <w:rsid w:val="005A49A3"/>
+    <w:rsid w:val="00386383"/>
   </w:style>
   <w:style w:type="paragraph" w:styleId="berschrift1">
     <w:name w:val="heading 1"/>

</xml_diff>

<commit_message>
Pflichtenheft check. Hamburger-Menu auf 'small' gefixt.
</commit_message>
<xml_diff>
--- a/var/Pflichtenheft.docx
+++ b/var/Pflichtenheft.docx
@@ -326,7 +326,7 @@
           <w:sdtPr>
             <w:id w:val="2090273020"/>
             <w14:checkbox>
-              <w14:checked w14:val="0"/>
+              <w14:checked w14:val="1"/>
               <w14:checkedState w14:val="2612" w14:font="MS Gothic"/>
               <w14:uncheckedState w14:val="2610" w14:font="MS Gothic"/>
             </w14:checkbox>
@@ -342,7 +342,7 @@
                   <w:rPr>
                     <w:rFonts w:ascii="MS Gothic" w:eastAsia="MS Gothic" w:hAnsi="MS Gothic" w:hint="eastAsia"/>
                   </w:rPr>
-                  <w:t>☐</w:t>
+                  <w:t>☒</w:t>
                 </w:r>
               </w:p>
             </w:tc>
@@ -382,7 +382,7 @@
           <w:sdtPr>
             <w:id w:val="225804468"/>
             <w14:checkbox>
-              <w14:checked w14:val="0"/>
+              <w14:checked w14:val="1"/>
               <w14:checkedState w14:val="2612" w14:font="MS Gothic"/>
               <w14:uncheckedState w14:val="2610" w14:font="MS Gothic"/>
             </w14:checkbox>
@@ -398,7 +398,7 @@
                   <w:rPr>
                     <w:rFonts w:ascii="MS Gothic" w:eastAsia="MS Gothic" w:hAnsi="MS Gothic" w:hint="eastAsia"/>
                   </w:rPr>
-                  <w:t>☐</w:t>
+                  <w:t>☒</w:t>
                 </w:r>
               </w:p>
             </w:tc>
@@ -606,7 +606,7 @@
           <w:sdtPr>
             <w:id w:val="621649841"/>
             <w14:checkbox>
-              <w14:checked w14:val="0"/>
+              <w14:checked w14:val="1"/>
               <w14:checkedState w14:val="2612" w14:font="MS Gothic"/>
               <w14:uncheckedState w14:val="2610" w14:font="MS Gothic"/>
             </w14:checkbox>
@@ -622,7 +622,7 @@
                   <w:rPr>
                     <w:rFonts w:ascii="MS Gothic" w:eastAsia="MS Gothic" w:hAnsi="MS Gothic" w:hint="eastAsia"/>
                   </w:rPr>
-                  <w:t>☐</w:t>
+                  <w:t>☒</w:t>
                 </w:r>
               </w:p>
             </w:tc>
@@ -671,7 +671,7 @@
           <w:sdtPr>
             <w:id w:val="2109547006"/>
             <w14:checkbox>
-              <w14:checked w14:val="0"/>
+              <w14:checked w14:val="1"/>
               <w14:checkedState w14:val="2612" w14:font="MS Gothic"/>
               <w14:uncheckedState w14:val="2610" w14:font="MS Gothic"/>
             </w14:checkbox>
@@ -687,7 +687,7 @@
                   <w:rPr>
                     <w:rFonts w:ascii="MS Gothic" w:eastAsia="MS Gothic" w:hAnsi="MS Gothic" w:hint="eastAsia"/>
                   </w:rPr>
-                  <w:t>☐</w:t>
+                  <w:t>☒</w:t>
                 </w:r>
               </w:p>
             </w:tc>
@@ -903,7 +903,7 @@
           <w:sdtPr>
             <w:id w:val="-1645340195"/>
             <w14:checkbox>
-              <w14:checked w14:val="0"/>
+              <w14:checked w14:val="1"/>
               <w14:checkedState w14:val="2612" w14:font="MS Gothic"/>
               <w14:uncheckedState w14:val="2610" w14:font="MS Gothic"/>
             </w14:checkbox>
@@ -919,7 +919,7 @@
                   <w:rPr>
                     <w:rFonts w:ascii="MS Gothic" w:eastAsia="MS Gothic" w:hAnsi="MS Gothic" w:hint="eastAsia"/>
                   </w:rPr>
-                  <w:t>☐</w:t>
+                  <w:t>☒</w:t>
                 </w:r>
               </w:p>
             </w:tc>
@@ -951,7 +951,7 @@
           <w:sdtPr>
             <w:id w:val="247003264"/>
             <w14:checkbox>
-              <w14:checked w14:val="0"/>
+              <w14:checked w14:val="1"/>
               <w14:checkedState w14:val="2612" w14:font="MS Gothic"/>
               <w14:uncheckedState w14:val="2610" w14:font="MS Gothic"/>
             </w14:checkbox>
@@ -967,7 +967,7 @@
                   <w:rPr>
                     <w:rFonts w:ascii="MS Gothic" w:eastAsia="MS Gothic" w:hAnsi="MS Gothic" w:hint="eastAsia"/>
                   </w:rPr>
-                  <w:t>☐</w:t>
+                  <w:t>☒</w:t>
                 </w:r>
               </w:p>
             </w:tc>
@@ -995,7 +995,7 @@
           <w:sdtPr>
             <w:id w:val="-1888942702"/>
             <w14:checkbox>
-              <w14:checked w14:val="0"/>
+              <w14:checked w14:val="1"/>
               <w14:checkedState w14:val="2612" w14:font="MS Gothic"/>
               <w14:uncheckedState w14:val="2610" w14:font="MS Gothic"/>
             </w14:checkbox>
@@ -1011,7 +1011,7 @@
                   <w:rPr>
                     <w:rFonts w:ascii="MS Gothic" w:eastAsia="MS Gothic" w:hAnsi="MS Gothic" w:hint="eastAsia"/>
                   </w:rPr>
-                  <w:t>☐</w:t>
+                  <w:t>☒</w:t>
                 </w:r>
               </w:p>
             </w:tc>
@@ -1053,7 +1053,7 @@
           <w:sdtPr>
             <w:id w:val="-1115206659"/>
             <w14:checkbox>
-              <w14:checked w14:val="0"/>
+              <w14:checked w14:val="1"/>
               <w14:checkedState w14:val="2612" w14:font="MS Gothic"/>
               <w14:uncheckedState w14:val="2610" w14:font="MS Gothic"/>
             </w14:checkbox>
@@ -1069,7 +1069,7 @@
                   <w:rPr>
                     <w:rFonts w:ascii="MS Gothic" w:eastAsia="MS Gothic" w:hAnsi="MS Gothic" w:hint="eastAsia"/>
                   </w:rPr>
-                  <w:t>☐</w:t>
+                  <w:t>☒</w:t>
                 </w:r>
               </w:p>
             </w:tc>
@@ -1110,7 +1110,7 @@
           <w:sdtPr>
             <w:id w:val="-1750255290"/>
             <w14:checkbox>
-              <w14:checked w14:val="0"/>
+              <w14:checked w14:val="1"/>
               <w14:checkedState w14:val="2612" w14:font="MS Gothic"/>
               <w14:uncheckedState w14:val="2610" w14:font="MS Gothic"/>
             </w14:checkbox>
@@ -1126,7 +1126,7 @@
                   <w:rPr>
                     <w:rFonts w:ascii="MS Gothic" w:eastAsia="MS Gothic" w:hAnsi="MS Gothic" w:hint="eastAsia"/>
                   </w:rPr>
-                  <w:t>☐</w:t>
+                  <w:t>☒</w:t>
                 </w:r>
               </w:p>
             </w:tc>
@@ -1257,7 +1257,7 @@
           <w:sdtPr>
             <w:id w:val="630829772"/>
             <w14:checkbox>
-              <w14:checked w14:val="0"/>
+              <w14:checked w14:val="1"/>
               <w14:checkedState w14:val="2612" w14:font="MS Gothic"/>
               <w14:uncheckedState w14:val="2610" w14:font="MS Gothic"/>
             </w14:checkbox>
@@ -1273,7 +1273,7 @@
                   <w:rPr>
                     <w:rFonts w:ascii="MS Gothic" w:eastAsia="MS Gothic" w:hAnsi="MS Gothic" w:hint="eastAsia"/>
                   </w:rPr>
-                  <w:t>☐</w:t>
+                  <w:t>☒</w:t>
                 </w:r>
               </w:p>
             </w:tc>
@@ -1406,7 +1406,7 @@
           <w:sdtPr>
             <w:id w:val="-318275213"/>
             <w14:checkbox>
-              <w14:checked w14:val="0"/>
+              <w14:checked w14:val="1"/>
               <w14:checkedState w14:val="2612" w14:font="MS Gothic"/>
               <w14:uncheckedState w14:val="2610" w14:font="MS Gothic"/>
             </w14:checkbox>
@@ -1422,7 +1422,7 @@
                   <w:rPr>
                     <w:rFonts w:ascii="MS Gothic" w:eastAsia="MS Gothic" w:hAnsi="MS Gothic" w:hint="eastAsia"/>
                   </w:rPr>
-                  <w:t>☐</w:t>
+                  <w:t>☒</w:t>
                 </w:r>
               </w:p>
             </w:tc>
@@ -1462,7 +1462,7 @@
           <w:sdtPr>
             <w:id w:val="824246309"/>
             <w14:checkbox>
-              <w14:checked w14:val="0"/>
+              <w14:checked w14:val="1"/>
               <w14:checkedState w14:val="2612" w14:font="MS Gothic"/>
               <w14:uncheckedState w14:val="2610" w14:font="MS Gothic"/>
             </w14:checkbox>
@@ -1478,7 +1478,7 @@
                   <w:rPr>
                     <w:rFonts w:ascii="MS Gothic" w:eastAsia="MS Gothic" w:hAnsi="MS Gothic" w:hint="eastAsia"/>
                   </w:rPr>
-                  <w:t>☐</w:t>
+                  <w:t>☒</w:t>
                 </w:r>
               </w:p>
             </w:tc>
@@ -1515,7 +1515,7 @@
           <w:sdtPr>
             <w:id w:val="773992034"/>
             <w14:checkbox>
-              <w14:checked w14:val="0"/>
+              <w14:checked w14:val="1"/>
               <w14:checkedState w14:val="2612" w14:font="MS Gothic"/>
               <w14:uncheckedState w14:val="2610" w14:font="MS Gothic"/>
             </w14:checkbox>
@@ -1531,7 +1531,7 @@
                   <w:rPr>
                     <w:rFonts w:ascii="MS Gothic" w:eastAsia="MS Gothic" w:hAnsi="MS Gothic" w:hint="eastAsia"/>
                   </w:rPr>
-                  <w:t>☐</w:t>
+                  <w:t>☒</w:t>
                 </w:r>
               </w:p>
             </w:tc>
@@ -1563,7 +1563,7 @@
           <w:sdtPr>
             <w:id w:val="323634464"/>
             <w14:checkbox>
-              <w14:checked w14:val="0"/>
+              <w14:checked w14:val="1"/>
               <w14:checkedState w14:val="2612" w14:font="MS Gothic"/>
               <w14:uncheckedState w14:val="2610" w14:font="MS Gothic"/>
             </w14:checkbox>
@@ -1579,7 +1579,7 @@
                   <w:rPr>
                     <w:rFonts w:ascii="MS Gothic" w:eastAsia="MS Gothic" w:hAnsi="MS Gothic" w:hint="eastAsia"/>
                   </w:rPr>
-                  <w:t>☐</w:t>
+                  <w:t>☒</w:t>
                 </w:r>
               </w:p>
             </w:tc>
@@ -1611,7 +1611,7 @@
           <w:sdtPr>
             <w:id w:val="-604733946"/>
             <w14:checkbox>
-              <w14:checked w14:val="0"/>
+              <w14:checked w14:val="1"/>
               <w14:checkedState w14:val="2612" w14:font="MS Gothic"/>
               <w14:uncheckedState w14:val="2610" w14:font="MS Gothic"/>
             </w14:checkbox>
@@ -1627,7 +1627,7 @@
                   <w:rPr>
                     <w:rFonts w:ascii="MS Gothic" w:eastAsia="MS Gothic" w:hAnsi="MS Gothic" w:hint="eastAsia"/>
                   </w:rPr>
-                  <w:t>☐</w:t>
+                  <w:t>☒</w:t>
                 </w:r>
               </w:p>
             </w:tc>
@@ -1670,7 +1670,7 @@
           <w:sdtPr>
             <w:id w:val="1069312811"/>
             <w14:checkbox>
-              <w14:checked w14:val="0"/>
+              <w14:checked w14:val="1"/>
               <w14:checkedState w14:val="2612" w14:font="MS Gothic"/>
               <w14:uncheckedState w14:val="2610" w14:font="MS Gothic"/>
             </w14:checkbox>
@@ -1686,7 +1686,7 @@
                   <w:rPr>
                     <w:rFonts w:ascii="MS Gothic" w:eastAsia="MS Gothic" w:hAnsi="MS Gothic" w:hint="eastAsia"/>
                   </w:rPr>
-                  <w:t>☐</w:t>
+                  <w:t>☒</w:t>
                 </w:r>
               </w:p>
             </w:tc>
@@ -1800,7 +1800,7 @@
           <w:sdtPr>
             <w:id w:val="-946546987"/>
             <w14:checkbox>
-              <w14:checked w14:val="0"/>
+              <w14:checked w14:val="1"/>
               <w14:checkedState w14:val="2612" w14:font="MS Gothic"/>
               <w14:uncheckedState w14:val="2610" w14:font="MS Gothic"/>
             </w14:checkbox>
@@ -1816,7 +1816,7 @@
                   <w:rPr>
                     <w:rFonts w:ascii="MS Gothic" w:eastAsia="MS Gothic" w:hAnsi="MS Gothic" w:hint="eastAsia"/>
                   </w:rPr>
-                  <w:t>☐</w:t>
+                  <w:t>☒</w:t>
                 </w:r>
               </w:p>
             </w:tc>
@@ -1862,7 +1862,7 @@
           <w:sdtPr>
             <w:id w:val="1594509931"/>
             <w14:checkbox>
-              <w14:checked w14:val="0"/>
+              <w14:checked w14:val="1"/>
               <w14:checkedState w14:val="2612" w14:font="MS Gothic"/>
               <w14:uncheckedState w14:val="2610" w14:font="MS Gothic"/>
             </w14:checkbox>
@@ -1878,7 +1878,7 @@
                   <w:rPr>
                     <w:rFonts w:ascii="MS Gothic" w:eastAsia="MS Gothic" w:hAnsi="MS Gothic" w:hint="eastAsia"/>
                   </w:rPr>
-                  <w:t>☐</w:t>
+                  <w:t>☒</w:t>
                 </w:r>
               </w:p>
             </w:tc>
@@ -2018,7 +2018,7 @@
           <w:sdtPr>
             <w:id w:val="-1324353516"/>
             <w14:checkbox>
-              <w14:checked w14:val="0"/>
+              <w14:checked w14:val="1"/>
               <w14:checkedState w14:val="2612" w14:font="MS Gothic"/>
               <w14:uncheckedState w14:val="2610" w14:font="MS Gothic"/>
             </w14:checkbox>
@@ -2034,7 +2034,7 @@
                   <w:rPr>
                     <w:rFonts w:ascii="MS Gothic" w:eastAsia="MS Gothic" w:hAnsi="MS Gothic" w:hint="eastAsia"/>
                   </w:rPr>
-                  <w:t>☐</w:t>
+                  <w:t>☒</w:t>
                 </w:r>
               </w:p>
             </w:tc>
@@ -2072,7 +2072,7 @@
           <w:sdtPr>
             <w:id w:val="-2061236043"/>
             <w14:checkbox>
-              <w14:checked w14:val="0"/>
+              <w14:checked w14:val="1"/>
               <w14:checkedState w14:val="2612" w14:font="MS Gothic"/>
               <w14:uncheckedState w14:val="2610" w14:font="MS Gothic"/>
             </w14:checkbox>
@@ -2088,7 +2088,7 @@
                   <w:rPr>
                     <w:rFonts w:ascii="MS Gothic" w:eastAsia="MS Gothic" w:hAnsi="MS Gothic" w:hint="eastAsia"/>
                   </w:rPr>
-                  <w:t>☐</w:t>
+                  <w:t>☒</w:t>
                 </w:r>
               </w:p>
             </w:tc>
@@ -2120,7 +2120,7 @@
           <w:sdtPr>
             <w:id w:val="-1854106800"/>
             <w14:checkbox>
-              <w14:checked w14:val="0"/>
+              <w14:checked w14:val="1"/>
               <w14:checkedState w14:val="2612" w14:font="MS Gothic"/>
               <w14:uncheckedState w14:val="2610" w14:font="MS Gothic"/>
             </w14:checkbox>
@@ -2136,7 +2136,7 @@
                   <w:rPr>
                     <w:rFonts w:ascii="MS Gothic" w:eastAsia="MS Gothic" w:hAnsi="MS Gothic" w:hint="eastAsia"/>
                   </w:rPr>
-                  <w:t>☐</w:t>
+                  <w:t>☒</w:t>
                 </w:r>
               </w:p>
             </w:tc>
@@ -2183,7 +2183,7 @@
           <w:sdtPr>
             <w:id w:val="-1826965276"/>
             <w14:checkbox>
-              <w14:checked w14:val="0"/>
+              <w14:checked w14:val="1"/>
               <w14:checkedState w14:val="2612" w14:font="MS Gothic"/>
               <w14:uncheckedState w14:val="2610" w14:font="MS Gothic"/>
             </w14:checkbox>
@@ -2199,7 +2199,7 @@
                   <w:rPr>
                     <w:rFonts w:ascii="MS Gothic" w:eastAsia="MS Gothic" w:hAnsi="MS Gothic" w:hint="eastAsia"/>
                   </w:rPr>
-                  <w:t>☐</w:t>
+                  <w:t>☒</w:t>
                 </w:r>
               </w:p>
             </w:tc>
@@ -2333,7 +2333,7 @@
           <w:sdtPr>
             <w:id w:val="-1470972060"/>
             <w14:checkbox>
-              <w14:checked w14:val="0"/>
+              <w14:checked w14:val="1"/>
               <w14:checkedState w14:val="2612" w14:font="MS Gothic"/>
               <w14:uncheckedState w14:val="2610" w14:font="MS Gothic"/>
             </w14:checkbox>
@@ -2349,7 +2349,7 @@
                   <w:rPr>
                     <w:rFonts w:ascii="MS Gothic" w:eastAsia="MS Gothic" w:hAnsi="MS Gothic" w:hint="eastAsia"/>
                   </w:rPr>
-                  <w:t>☐</w:t>
+                  <w:t>☒</w:t>
                 </w:r>
               </w:p>
             </w:tc>
@@ -2462,7 +2462,7 @@
           <w:sdtPr>
             <w:id w:val="-1786803715"/>
             <w14:checkbox>
-              <w14:checked w14:val="0"/>
+              <w14:checked w14:val="1"/>
               <w14:checkedState w14:val="2612" w14:font="MS Gothic"/>
               <w14:uncheckedState w14:val="2610" w14:font="MS Gothic"/>
             </w14:checkbox>
@@ -2478,7 +2478,7 @@
                   <w:rPr>
                     <w:rFonts w:ascii="MS Gothic" w:eastAsia="MS Gothic" w:hAnsi="MS Gothic" w:hint="eastAsia"/>
                   </w:rPr>
-                  <w:t>☐</w:t>
+                  <w:t>☒</w:t>
                 </w:r>
               </w:p>
             </w:tc>
@@ -2506,7 +2506,7 @@
           <w:sdtPr>
             <w:id w:val="42417856"/>
             <w14:checkbox>
-              <w14:checked w14:val="0"/>
+              <w14:checked w14:val="1"/>
               <w14:checkedState w14:val="2612" w14:font="MS Gothic"/>
               <w14:uncheckedState w14:val="2610" w14:font="MS Gothic"/>
             </w14:checkbox>
@@ -2522,7 +2522,7 @@
                   <w:rPr>
                     <w:rFonts w:ascii="MS Gothic" w:eastAsia="MS Gothic" w:hAnsi="MS Gothic" w:hint="eastAsia"/>
                   </w:rPr>
-                  <w:t>☐</w:t>
+                  <w:t>☒</w:t>
                 </w:r>
               </w:p>
             </w:tc>
@@ -2564,7 +2564,7 @@
           <w:sdtPr>
             <w:id w:val="-918087599"/>
             <w14:checkbox>
-              <w14:checked w14:val="0"/>
+              <w14:checked w14:val="1"/>
               <w14:checkedState w14:val="2612" w14:font="MS Gothic"/>
               <w14:uncheckedState w14:val="2610" w14:font="MS Gothic"/>
             </w14:checkbox>
@@ -2580,7 +2580,7 @@
                   <w:rPr>
                     <w:rFonts w:ascii="MS Gothic" w:eastAsia="MS Gothic" w:hAnsi="MS Gothic" w:hint="eastAsia"/>
                   </w:rPr>
-                  <w:t>☐</w:t>
+                  <w:t>☒</w:t>
                 </w:r>
               </w:p>
             </w:tc>
@@ -2634,7 +2634,7 @@
           <w:sdtPr>
             <w:id w:val="827943768"/>
             <w14:checkbox>
-              <w14:checked w14:val="0"/>
+              <w14:checked w14:val="1"/>
               <w14:checkedState w14:val="2612" w14:font="MS Gothic"/>
               <w14:uncheckedState w14:val="2610" w14:font="MS Gothic"/>
             </w14:checkbox>
@@ -2650,7 +2650,7 @@
                   <w:rPr>
                     <w:rFonts w:ascii="MS Gothic" w:eastAsia="MS Gothic" w:hAnsi="MS Gothic" w:hint="eastAsia"/>
                   </w:rPr>
-                  <w:t>☐</w:t>
+                  <w:t>☒</w:t>
                 </w:r>
               </w:p>
             </w:tc>
@@ -2701,7 +2701,7 @@
           <w:sdtPr>
             <w:id w:val="-2079132204"/>
             <w14:checkbox>
-              <w14:checked w14:val="0"/>
+              <w14:checked w14:val="1"/>
               <w14:checkedState w14:val="2612" w14:font="MS Gothic"/>
               <w14:uncheckedState w14:val="2610" w14:font="MS Gothic"/>
             </w14:checkbox>
@@ -2717,7 +2717,7 @@
                   <w:rPr>
                     <w:rFonts w:ascii="MS Gothic" w:eastAsia="MS Gothic" w:hAnsi="MS Gothic" w:hint="eastAsia"/>
                   </w:rPr>
-                  <w:t>☐</w:t>
+                  <w:t>☒</w:t>
                 </w:r>
               </w:p>
             </w:tc>
@@ -2766,7 +2766,7 @@
           <w:sdtPr>
             <w:id w:val="-532037092"/>
             <w14:checkbox>
-              <w14:checked w14:val="0"/>
+              <w14:checked w14:val="1"/>
               <w14:checkedState w14:val="2612" w14:font="MS Gothic"/>
               <w14:uncheckedState w14:val="2610" w14:font="MS Gothic"/>
             </w14:checkbox>
@@ -2782,7 +2782,7 @@
                   <w:rPr>
                     <w:rFonts w:ascii="MS Gothic" w:eastAsia="MS Gothic" w:hAnsi="MS Gothic" w:hint="eastAsia"/>
                   </w:rPr>
-                  <w:t>☐</w:t>
+                  <w:t>☒</w:t>
                 </w:r>
               </w:p>
             </w:tc>
@@ -3159,7 +3159,7 @@
           <w:sdtPr>
             <w:id w:val="2146464882"/>
             <w14:checkbox>
-              <w14:checked w14:val="0"/>
+              <w14:checked w14:val="1"/>
               <w14:checkedState w14:val="2612" w14:font="MS Gothic"/>
               <w14:uncheckedState w14:val="2610" w14:font="MS Gothic"/>
             </w14:checkbox>
@@ -3175,7 +3175,7 @@
                   <w:rPr>
                     <w:rFonts w:ascii="MS Gothic" w:eastAsia="MS Gothic" w:hAnsi="MS Gothic" w:hint="eastAsia"/>
                   </w:rPr>
-                  <w:t>☐</w:t>
+                  <w:t>☒</w:t>
                 </w:r>
               </w:p>
             </w:tc>
@@ -3306,7 +3306,6 @@
                 <w:szCs w:val="20"/>
               </w:rPr>
             </w:pPr>
-            <w:proofErr w:type="spellStart"/>
             <w:r>
               <w:rPr>
                 <w:b/>
@@ -3315,7 +3314,6 @@
               </w:rPr>
               <w:t>Spezifierung</w:t>
             </w:r>
-            <w:proofErr w:type="spellEnd"/>
           </w:p>
         </w:tc>
         <w:tc>
@@ -3391,6 +3389,7 @@
               <w14:uncheckedState w14:val="2610" w14:font="MS Gothic"/>
             </w14:checkbox>
           </w:sdtPr>
+          <w:sdtEndPr/>
           <w:sdtContent>
             <w:tc>
               <w:tcPr>
@@ -3453,6 +3452,7 @@
               <w14:uncheckedState w14:val="2610" w14:font="MS Gothic"/>
             </w14:checkbox>
           </w:sdtPr>
+          <w:sdtEndPr/>
           <w:sdtContent>
             <w:tc>
               <w:tcPr>
@@ -3510,6 +3510,7 @@
               <w14:uncheckedState w14:val="2610" w14:font="MS Gothic"/>
             </w14:checkbox>
           </w:sdtPr>
+          <w:sdtEndPr/>
           <w:sdtContent>
             <w:tc>
               <w:tcPr>
@@ -3825,7 +3826,7 @@
           <w:sdtPr>
             <w:id w:val="219489223"/>
             <w14:checkbox>
-              <w14:checked w14:val="0"/>
+              <w14:checked w14:val="1"/>
               <w14:checkedState w14:val="2612" w14:font="MS Gothic"/>
               <w14:uncheckedState w14:val="2610" w14:font="MS Gothic"/>
             </w14:checkbox>
@@ -3841,7 +3842,7 @@
                   <w:rPr>
                     <w:rFonts w:ascii="MS Gothic" w:eastAsia="MS Gothic" w:hAnsi="MS Gothic" w:hint="eastAsia"/>
                   </w:rPr>
-                  <w:t>☐</w:t>
+                  <w:t>☒</w:t>
                 </w:r>
               </w:p>
             </w:tc>

</xml_diff>

<commit_message>
implemented the maths to draw a circle.
</commit_message>
<xml_diff>
--- a/var/Pflichtenheft.docx
+++ b/var/Pflichtenheft.docx
@@ -1305,7 +1305,7 @@
           <w:sdtPr>
             <w:id w:val="651412286"/>
             <w14:checkbox>
-              <w14:checked w14:val="0"/>
+              <w14:checked w14:val="1"/>
               <w14:checkedState w14:val="2612" w14:font="MS Gothic"/>
               <w14:uncheckedState w14:val="2610" w14:font="MS Gothic"/>
             </w14:checkbox>
@@ -1321,7 +1321,7 @@
                   <w:rPr>
                     <w:rFonts w:ascii="MS Gothic" w:eastAsia="MS Gothic" w:hAnsi="MS Gothic" w:hint="eastAsia"/>
                   </w:rPr>
-                  <w:t>☐</w:t>
+                  <w:t>☒</w:t>
                 </w:r>
               </w:p>
             </w:tc>
@@ -1358,7 +1358,7 @@
           <w:sdtPr>
             <w:id w:val="-57170404"/>
             <w14:checkbox>
-              <w14:checked w14:val="0"/>
+              <w14:checked w14:val="1"/>
               <w14:checkedState w14:val="2612" w14:font="MS Gothic"/>
               <w14:uncheckedState w14:val="2610" w14:font="MS Gothic"/>
             </w14:checkbox>
@@ -1374,7 +1374,7 @@
                   <w:rPr>
                     <w:rFonts w:ascii="MS Gothic" w:eastAsia="MS Gothic" w:hAnsi="MS Gothic" w:hint="eastAsia"/>
                   </w:rPr>
-                  <w:t>☐</w:t>
+                  <w:t>☒</w:t>
                 </w:r>
               </w:p>
             </w:tc>

</xml_diff>